<commit_message>
Refactor heat solver: increase grid size, add tests, cleanup
Increased the default grid size in heat_calc.m to 200x200 and allowed up to 250, and raised the Jacobi solver iteration cap to 100,000. Added max_error_script.m for automated solver testing and result export. Removed obsolete .asv and .7z files, moved unused solver scripts to an 'unused' directory, and added new result spreadsheets.
</commit_message>
<xml_diff>
--- a/תב 2 אנליזה נומרית.docx
+++ b/תב 2 אנליזה נומרית.docx
@@ -321,73 +321,30 @@
       </w:pPr>
       <w:r>
         <w:rPr>
-          <w:rFonts w:cs="Arial"/>
-          <w:sz w:val="36"/>
-          <w:szCs w:val="36"/>
-        </w:rPr>
-        <w:t>20</w:t>
-      </w:r>
-      <w:r>
-        <w:rPr>
-          <w:rFonts w:cs="Arial"/>
-          <w:sz w:val="36"/>
-          <w:szCs w:val="36"/>
-        </w:rPr>
-        <w:t>/12/2025</w:t>
-      </w:r>
-      <w:r>
-        <w:rPr>
-          <w:rFonts w:cs="Arial" w:hint="cs"/>
-          <w:sz w:val="36"/>
-          <w:szCs w:val="36"/>
+          <w:rFonts w:hint="cs"/>
+          <w:rtl/>
+        </w:rPr>
+        <w:t xml:space="preserve">21/12/2025 </w:t>
+      </w:r>
+      <w:r>
+        <w:rPr>
+          <w:rtl/>
+        </w:rPr>
+        <w:t>–</w:t>
+      </w:r>
+      <w:r>
+        <w:rPr>
+          <w:rFonts w:hint="cs"/>
           <w:rtl/>
         </w:rPr>
         <w:t xml:space="preserve"> </w:t>
       </w:r>
       <w:r>
         <w:rPr>
-          <w:rFonts w:cs="Arial"/>
-          <w:sz w:val="36"/>
-          <w:szCs w:val="36"/>
-          <w:rtl/>
-        </w:rPr>
-        <w:t>–</w:t>
-      </w:r>
-      <w:r>
-        <w:rPr>
-          <w:rFonts w:cs="Arial" w:hint="cs"/>
-          <w:sz w:val="36"/>
-          <w:szCs w:val="36"/>
-          <w:rtl/>
-        </w:rPr>
-        <w:t xml:space="preserve"> </w:t>
-      </w:r>
-      <w:r>
-        <w:rPr>
-          <w:rFonts w:cs="Arial" w:hint="cs"/>
-          <w:sz w:val="36"/>
-          <w:szCs w:val="36"/>
-          <w:rtl/>
-        </w:rPr>
-        <w:t>ל'</w:t>
-      </w:r>
-      <w:r>
-        <w:rPr>
-          <w:rFonts w:cs="Arial" w:hint="cs"/>
-          <w:sz w:val="36"/>
-          <w:szCs w:val="36"/>
-          <w:rtl/>
-        </w:rPr>
-        <w:t xml:space="preserve"> כסלו, ה</w:t>
-      </w:r>
-      <w:r>
-        <w:rPr>
-          <w:rFonts w:cs="Arial" w:hint="cs"/>
-          <w:sz w:val="36"/>
-          <w:szCs w:val="36"/>
-          <w:rtl/>
-        </w:rPr>
-        <w:t>'תשפ"ו</w:t>
+          <w:rFonts w:hint="cs"/>
+          <w:rtl/>
+        </w:rPr>
+        <w:t>א' טבת, ה'תשפ"ו</w:t>
       </w:r>
       <w:r>
         <w:rPr>
@@ -2033,7 +1990,7 @@
                     <pic:cNvPicPr/>
                   </pic:nvPicPr>
                   <pic:blipFill rotWithShape="1">
-                    <a:blip r:embed="rId7">
+                    <a:blip r:embed="rId8">
                       <a:extLst>
                         <a:ext uri="{28A0092B-C50C-407E-A947-70E740481C1C}">
                           <a14:useLocalDpi xmlns:a14="http://schemas.microsoft.com/office/drawing/2010/main" val="0"/>
@@ -5909,20 +5866,12 @@
         <w:jc w:val="both"/>
         <w:rPr>
           <w:rFonts w:ascii="Arial" w:eastAsiaTheme="minorEastAsia" w:hAnsi="Arial" w:cs="Arial"/>
-          <w:sz w:val="24"/>
-          <w:szCs w:val="24"/>
-        </w:rPr>
-      </w:pPr>
-      <w:r>
-        <w:rPr>
-          <w:rFonts w:ascii="Arial" w:eastAsiaTheme="minorEastAsia" w:hAnsi="Arial" w:cs="Arial" w:hint="cs"/>
-          <w:i/>
-          <w:sz w:val="24"/>
-          <w:szCs w:val="24"/>
-          <w:rtl/>
-        </w:rPr>
-        <w:t>תרשים הזרימה עבור הפונקציה הראשית:</w:t>
-      </w:r>
+          <w:i/>
+          <w:sz w:val="24"/>
+          <w:szCs w:val="24"/>
+          <w:rtl/>
+        </w:rPr>
+      </w:pPr>
     </w:p>
     <w:p>
       <w:pPr>
@@ -5930,18 +5879,67 @@
         <w:jc w:val="both"/>
         <w:rPr>
           <w:rFonts w:ascii="Arial" w:eastAsiaTheme="minorEastAsia" w:hAnsi="Arial" w:cs="Arial"/>
-          <w:sz w:val="24"/>
-          <w:szCs w:val="24"/>
-        </w:rPr>
-      </w:pPr>
-      <w:r>
-        <w:rPr>
-          <w:rFonts w:ascii="Arial" w:eastAsiaTheme="minorEastAsia" w:hAnsi="Arial" w:cs="Arial"/>
+          <w:i/>
+          <w:sz w:val="24"/>
+          <w:szCs w:val="24"/>
+          <w:rtl/>
+        </w:rPr>
+      </w:pPr>
+    </w:p>
+    <w:p>
+      <w:pPr>
+        <w:spacing w:line="360" w:lineRule="auto"/>
+        <w:jc w:val="both"/>
+        <w:rPr>
+          <w:rFonts w:ascii="Arial" w:eastAsiaTheme="minorEastAsia" w:hAnsi="Arial" w:cs="Arial"/>
+          <w:i/>
+          <w:sz w:val="24"/>
+          <w:szCs w:val="24"/>
+          <w:rtl/>
+        </w:rPr>
+      </w:pPr>
+    </w:p>
+    <w:p>
+      <w:pPr>
+        <w:spacing w:line="360" w:lineRule="auto"/>
+        <w:jc w:val="both"/>
+        <w:rPr>
+          <w:rFonts w:ascii="Arial" w:eastAsiaTheme="minorEastAsia" w:hAnsi="Arial" w:cs="Arial"/>
+          <w:i/>
+          <w:sz w:val="24"/>
+          <w:szCs w:val="24"/>
+          <w:rtl/>
+        </w:rPr>
+      </w:pPr>
+    </w:p>
+    <w:p>
+      <w:pPr>
+        <w:spacing w:line="360" w:lineRule="auto"/>
+        <w:jc w:val="both"/>
+        <w:rPr>
+          <w:rFonts w:ascii="Arial" w:eastAsiaTheme="minorEastAsia" w:hAnsi="Arial" w:cs="Arial"/>
+          <w:sz w:val="24"/>
+          <w:szCs w:val="24"/>
+        </w:rPr>
+      </w:pPr>
+      <w:r>
+        <w:rPr>
+          <w:rFonts w:ascii="Arial" w:eastAsiaTheme="minorEastAsia" w:hAnsi="Arial" w:cs="Arial" w:hint="cs"/>
+          <w:i/>
           <w:sz w:val="24"/>
           <w:szCs w:val="24"/>
           <w:rtl/>
         </w:rPr>
         <w:lastRenderedPageBreak/>
+        <w:t>תרשים הזרימה עבור הפונקציה הראשית:</w:t>
+      </w:r>
+      <w:r>
+        <w:rPr>
+          <w:rFonts w:ascii="Arial" w:eastAsiaTheme="minorEastAsia" w:hAnsi="Arial" w:cs="Arial"/>
+          <w:sz w:val="24"/>
+          <w:szCs w:val="24"/>
+          <w:rtl/>
+        </w:rPr>
         <w:drawing>
           <wp:inline distT="0" distB="0" distL="0" distR="0" wp14:anchorId="2452F465" wp14:editId="06B712AC">
             <wp:extent cx="5167133" cy="7831470"/>
@@ -5958,7 +5956,7 @@
                     <pic:cNvPicPr/>
                   </pic:nvPicPr>
                   <pic:blipFill rotWithShape="1">
-                    <a:blip r:embed="rId8"/>
+                    <a:blip r:embed="rId9"/>
                     <a:srcRect t="961"/>
                     <a:stretch>
                       <a:fillRect/>
@@ -6027,7 +6025,6 @@
           <w:szCs w:val="24"/>
           <w:rtl/>
         </w:rPr>
-        <w:lastRenderedPageBreak/>
         <w:t xml:space="preserve">תרשים הזרימה עבור </w:t>
       </w:r>
       <w:r>
@@ -6080,7 +6077,7 @@
                     <pic:cNvPicPr/>
                   </pic:nvPicPr>
                   <pic:blipFill>
-                    <a:blip r:embed="rId9"/>
+                    <a:blip r:embed="rId10"/>
                     <a:stretch>
                       <a:fillRect/>
                     </a:stretch>
@@ -6120,16 +6117,16 @@
           <w:rFonts w:ascii="Arial" w:eastAsiaTheme="minorEastAsia" w:hAnsi="Arial" w:cs="Arial"/>
           <w:sz w:val="24"/>
           <w:szCs w:val="24"/>
-        </w:rPr>
-      </w:pPr>
-      <w:r>
-        <w:rPr>
-          <w:rFonts w:ascii="Arial" w:eastAsiaTheme="minorEastAsia" w:hAnsi="Arial" w:cs="Arial" w:hint="cs"/>
-          <w:sz w:val="24"/>
-          <w:szCs w:val="24"/>
-          <w:rtl/>
-        </w:rPr>
-        <w:lastRenderedPageBreak/>
+          <w:rtl/>
+        </w:rPr>
+      </w:pPr>
+      <w:r>
+        <w:rPr>
+          <w:rFonts w:ascii="Arial" w:eastAsiaTheme="minorEastAsia" w:hAnsi="Arial" w:cs="Arial" w:hint="cs"/>
+          <w:sz w:val="24"/>
+          <w:szCs w:val="24"/>
+          <w:rtl/>
+        </w:rPr>
         <w:t xml:space="preserve">תרשים הזרימה עבור הפונקציה </w:t>
       </w:r>
       <w:proofErr w:type="spellStart"/>
@@ -6158,18 +6155,15 @@
         <w:t>m</w:t>
       </w:r>
       <w:proofErr w:type="spellEnd"/>
-    </w:p>
-    <w:p>
-      <w:pPr>
-        <w:spacing w:line="360" w:lineRule="auto"/>
-        <w:jc w:val="both"/>
-        <w:rPr>
-          <w:rFonts w:ascii="Arial" w:eastAsiaTheme="minorEastAsia" w:hAnsi="Arial" w:cs="Arial"/>
-          <w:sz w:val="24"/>
-          <w:szCs w:val="24"/>
-          <w:rtl/>
-        </w:rPr>
-      </w:pPr>
+      <w:r>
+        <w:rPr>
+          <w:rFonts w:ascii="Arial" w:eastAsiaTheme="minorEastAsia" w:hAnsi="Arial" w:cs="Arial" w:hint="cs"/>
+          <w:sz w:val="24"/>
+          <w:szCs w:val="24"/>
+          <w:rtl/>
+        </w:rPr>
+        <w:t>:</w:t>
+      </w:r>
       <w:r>
         <w:rPr>
           <w:rFonts w:ascii="Arial" w:eastAsiaTheme="minorEastAsia" w:hAnsi="Arial" w:cs="Arial"/>
@@ -6193,7 +6187,7 @@
                     <pic:cNvPicPr/>
                   </pic:nvPicPr>
                   <pic:blipFill>
-                    <a:blip r:embed="rId10"/>
+                    <a:blip r:embed="rId11"/>
                     <a:stretch>
                       <a:fillRect/>
                     </a:stretch>
@@ -6224,6 +6218,73 @@
           <w:szCs w:val="24"/>
         </w:rPr>
       </w:pPr>
+    </w:p>
+    <w:p>
+      <w:pPr>
+        <w:spacing w:line="360" w:lineRule="auto"/>
+        <w:jc w:val="both"/>
+        <w:rPr>
+          <w:rFonts w:ascii="Arial" w:eastAsiaTheme="minorEastAsia" w:hAnsi="Arial" w:cs="Arial"/>
+          <w:sz w:val="24"/>
+          <w:szCs w:val="24"/>
+        </w:rPr>
+      </w:pPr>
+    </w:p>
+    <w:p>
+      <w:pPr>
+        <w:spacing w:line="360" w:lineRule="auto"/>
+        <w:jc w:val="both"/>
+        <w:rPr>
+          <w:rFonts w:ascii="Arial" w:eastAsiaTheme="minorEastAsia" w:hAnsi="Arial" w:cs="Arial"/>
+          <w:sz w:val="24"/>
+          <w:szCs w:val="24"/>
+        </w:rPr>
+      </w:pPr>
+    </w:p>
+    <w:p>
+      <w:pPr>
+        <w:spacing w:line="360" w:lineRule="auto"/>
+        <w:jc w:val="both"/>
+        <w:rPr>
+          <w:rFonts w:ascii="Arial" w:eastAsiaTheme="minorEastAsia" w:hAnsi="Arial" w:cs="Arial"/>
+          <w:sz w:val="24"/>
+          <w:szCs w:val="24"/>
+        </w:rPr>
+      </w:pPr>
+    </w:p>
+    <w:p>
+      <w:pPr>
+        <w:spacing w:line="360" w:lineRule="auto"/>
+        <w:jc w:val="both"/>
+        <w:rPr>
+          <w:rFonts w:ascii="Arial" w:eastAsiaTheme="minorEastAsia" w:hAnsi="Arial" w:cs="Arial"/>
+          <w:sz w:val="24"/>
+          <w:szCs w:val="24"/>
+        </w:rPr>
+      </w:pPr>
+    </w:p>
+    <w:p>
+      <w:pPr>
+        <w:spacing w:line="360" w:lineRule="auto"/>
+        <w:jc w:val="both"/>
+        <w:rPr>
+          <w:rFonts w:ascii="Arial" w:eastAsiaTheme="minorEastAsia" w:hAnsi="Arial" w:cs="Arial"/>
+          <w:sz w:val="24"/>
+          <w:szCs w:val="24"/>
+        </w:rPr>
+      </w:pPr>
+    </w:p>
+    <w:p>
+      <w:pPr>
+        <w:spacing w:line="360" w:lineRule="auto"/>
+        <w:jc w:val="both"/>
+        <w:rPr>
+          <w:rFonts w:ascii="Arial" w:eastAsiaTheme="minorEastAsia" w:hAnsi="Arial" w:cs="Arial" w:hint="cs"/>
+          <w:sz w:val="24"/>
+          <w:szCs w:val="24"/>
+          <w:rtl/>
+        </w:rPr>
+      </w:pPr>
       <w:r>
         <w:rPr>
           <w:rFonts w:ascii="Arial" w:eastAsiaTheme="minorEastAsia" w:hAnsi="Arial" w:cs="Arial" w:hint="cs"/>
@@ -6249,6 +6310,2179 @@
           <w:szCs w:val="24"/>
         </w:rPr>
         <w:t>.m</w:t>
+      </w:r>
+      <w:proofErr w:type="spellEnd"/>
+      <w:r>
+        <w:rPr>
+          <w:rFonts w:ascii="Arial" w:eastAsiaTheme="minorEastAsia" w:hAnsi="Arial" w:cs="Arial"/>
+          <w:sz w:val="24"/>
+          <w:szCs w:val="24"/>
+          <w:rtl/>
+        </w:rPr>
+        <w:drawing>
+          <wp:inline distT="0" distB="0" distL="0" distR="0" wp14:anchorId="5A038EF1" wp14:editId="294FDD00">
+            <wp:extent cx="5274310" cy="7328535"/>
+            <wp:effectExtent l="0" t="0" r="2540" b="5715"/>
+            <wp:docPr id="1728170548" name="תמונה 1"/>
+            <wp:cNvGraphicFramePr>
+              <a:graphicFrameLocks xmlns:a="http://schemas.openxmlformats.org/drawingml/2006/main" noChangeAspect="1"/>
+            </wp:cNvGraphicFramePr>
+            <a:graphic xmlns:a="http://schemas.openxmlformats.org/drawingml/2006/main">
+              <a:graphicData uri="http://schemas.openxmlformats.org/drawingml/2006/picture">
+                <pic:pic xmlns:pic="http://schemas.openxmlformats.org/drawingml/2006/picture">
+                  <pic:nvPicPr>
+                    <pic:cNvPr id="1728170548" name=""/>
+                    <pic:cNvPicPr/>
+                  </pic:nvPicPr>
+                  <pic:blipFill>
+                    <a:blip r:embed="rId12"/>
+                    <a:stretch>
+                      <a:fillRect/>
+                    </a:stretch>
+                  </pic:blipFill>
+                  <pic:spPr>
+                    <a:xfrm>
+                      <a:off x="0" y="0"/>
+                      <a:ext cx="5274310" cy="7328535"/>
+                    </a:xfrm>
+                    <a:prstGeom prst="rect">
+                      <a:avLst/>
+                    </a:prstGeom>
+                  </pic:spPr>
+                </pic:pic>
+              </a:graphicData>
+            </a:graphic>
+          </wp:inline>
+        </w:drawing>
+      </w:r>
+    </w:p>
+    <w:p>
+      <w:pPr>
+        <w:pStyle w:val="a9"/>
+        <w:numPr>
+          <w:ilvl w:val="0"/>
+          <w:numId w:val="1"/>
+        </w:numPr>
+        <w:spacing w:line="360" w:lineRule="auto"/>
+        <w:jc w:val="both"/>
+        <w:rPr>
+          <w:rFonts w:ascii="Arial" w:eastAsiaTheme="minorEastAsia" w:hAnsi="Arial" w:cs="Arial" w:hint="cs"/>
+          <w:b/>
+          <w:bCs/>
+          <w:sz w:val="24"/>
+          <w:szCs w:val="24"/>
+          <w:u w:val="single"/>
+          <w:rtl/>
+        </w:rPr>
+      </w:pPr>
+      <w:r>
+        <w:rPr>
+          <w:rFonts w:ascii="Arial" w:eastAsiaTheme="minorEastAsia" w:hAnsi="Arial" w:cs="Arial" w:hint="cs"/>
+          <w:sz w:val="24"/>
+          <w:szCs w:val="24"/>
+          <w:rtl/>
+        </w:rPr>
+        <w:t>תרשים הזרימה מעל לא לגמרי מדויק, היות ש</w:t>
+      </w:r>
+      <w:r>
+        <w:rPr>
+          <w:rFonts w:ascii="Arial" w:eastAsiaTheme="minorEastAsia" w:hAnsi="Arial" w:cs="Arial" w:hint="cs"/>
+          <w:sz w:val="24"/>
+          <w:szCs w:val="24"/>
+          <w:rtl/>
+        </w:rPr>
+        <w:t xml:space="preserve">כדי לייעל את ביצוע המשימה, במקום לפצל את </w:t>
+      </w:r>
+      <w:r>
+        <w:rPr>
+          <w:rFonts w:ascii="Arial" w:eastAsiaTheme="minorEastAsia" w:hAnsi="Arial" w:cs="Arial"/>
+          <w:sz w:val="24"/>
+          <w:szCs w:val="24"/>
+        </w:rPr>
+        <w:t>A</w:t>
+      </w:r>
+      <w:r>
+        <w:rPr>
+          <w:rFonts w:ascii="Arial" w:eastAsiaTheme="minorEastAsia" w:hAnsi="Arial" w:cs="Arial" w:hint="cs"/>
+          <w:sz w:val="24"/>
+          <w:szCs w:val="24"/>
+          <w:rtl/>
+        </w:rPr>
+        <w:t xml:space="preserve"> לשלושת המטריצות המפורטות, העדפתי ליצור מראש את </w:t>
+      </w:r>
+      <m:oMath>
+        <m:sSup>
+          <m:sSupPr>
+            <m:ctrlPr>
+              <w:rPr>
+                <w:rFonts w:ascii="Cambria Math" w:eastAsiaTheme="minorEastAsia" w:hAnsi="Cambria Math" w:cs="Arial"/>
+                <w:i/>
+                <w:sz w:val="24"/>
+                <w:szCs w:val="24"/>
+              </w:rPr>
+            </m:ctrlPr>
+          </m:sSupPr>
+          <m:e>
+            <m:r>
+              <w:rPr>
+                <w:rFonts w:ascii="Cambria Math" w:eastAsiaTheme="minorEastAsia" w:hAnsi="Cambria Math" w:cs="Arial"/>
+                <w:sz w:val="24"/>
+                <w:szCs w:val="24"/>
+              </w:rPr>
+              <m:t>D</m:t>
+            </m:r>
+          </m:e>
+          <m:sup>
+            <m:r>
+              <w:rPr>
+                <w:rFonts w:ascii="Cambria Math" w:eastAsiaTheme="minorEastAsia" w:hAnsi="Cambria Math" w:cs="Arial"/>
+                <w:sz w:val="24"/>
+                <w:szCs w:val="24"/>
+              </w:rPr>
+              <m:t>-1</m:t>
+            </m:r>
+          </m:sup>
+        </m:sSup>
+      </m:oMath>
+      <w:r>
+        <w:rPr>
+          <w:rFonts w:ascii="Arial" w:eastAsiaTheme="minorEastAsia" w:hAnsi="Arial" w:cs="Arial"/>
+          <w:sz w:val="24"/>
+          <w:szCs w:val="24"/>
+        </w:rPr>
+        <w:t xml:space="preserve"> </w:t>
+      </w:r>
+      <w:r>
+        <w:rPr>
+          <w:rFonts w:ascii="Arial" w:eastAsiaTheme="minorEastAsia" w:hAnsi="Arial" w:cs="Arial" w:hint="cs"/>
+          <w:sz w:val="24"/>
+          <w:szCs w:val="24"/>
+          <w:rtl/>
+        </w:rPr>
+        <w:t xml:space="preserve"> ופשוט </w:t>
+      </w:r>
+      <w:r>
+        <w:rPr>
+          <w:rFonts w:ascii="Arial" w:eastAsiaTheme="minorEastAsia" w:hAnsi="Arial" w:cs="Arial" w:hint="cs"/>
+          <w:sz w:val="24"/>
+          <w:szCs w:val="24"/>
+          <w:rtl/>
+        </w:rPr>
+        <w:lastRenderedPageBreak/>
+        <w:t xml:space="preserve">להחסיר את </w:t>
+      </w:r>
+      <w:r>
+        <w:rPr>
+          <w:rFonts w:ascii="Arial" w:eastAsiaTheme="minorEastAsia" w:hAnsi="Arial" w:cs="Arial"/>
+          <w:sz w:val="24"/>
+          <w:szCs w:val="24"/>
+        </w:rPr>
+        <w:t>D</w:t>
+      </w:r>
+      <w:r>
+        <w:rPr>
+          <w:rFonts w:ascii="Arial" w:eastAsiaTheme="minorEastAsia" w:hAnsi="Arial" w:cs="Arial" w:hint="cs"/>
+          <w:sz w:val="24"/>
+          <w:szCs w:val="24"/>
+          <w:rtl/>
+        </w:rPr>
+        <w:t xml:space="preserve"> מ-</w:t>
+      </w:r>
+      <w:r>
+        <w:rPr>
+          <w:rFonts w:ascii="Arial" w:eastAsiaTheme="minorEastAsia" w:hAnsi="Arial" w:cs="Arial"/>
+          <w:sz w:val="24"/>
+          <w:szCs w:val="24"/>
+        </w:rPr>
+        <w:t>A</w:t>
+      </w:r>
+      <w:r>
+        <w:rPr>
+          <w:rFonts w:ascii="Arial" w:eastAsiaTheme="minorEastAsia" w:hAnsi="Arial" w:cs="Arial" w:hint="cs"/>
+          <w:sz w:val="24"/>
+          <w:szCs w:val="24"/>
+          <w:rtl/>
+        </w:rPr>
+        <w:t xml:space="preserve"> כדי לקבל את </w:t>
+      </w:r>
+      <w:r>
+        <w:rPr>
+          <w:rFonts w:ascii="Arial" w:eastAsiaTheme="minorEastAsia" w:hAnsi="Arial" w:cs="Arial"/>
+          <w:sz w:val="24"/>
+          <w:szCs w:val="24"/>
+        </w:rPr>
+        <w:t>LU</w:t>
+      </w:r>
+      <w:r>
+        <w:rPr>
+          <w:rFonts w:ascii="Arial" w:eastAsiaTheme="minorEastAsia" w:hAnsi="Arial" w:cs="Arial" w:hint="cs"/>
+          <w:sz w:val="24"/>
+          <w:szCs w:val="24"/>
+          <w:rtl/>
+        </w:rPr>
+        <w:t xml:space="preserve">. הלוגיקה המפורטת בתרשים הזרימה פועלת, כמובן, פשוט יושמה באופן שונה מעט. </w:t>
+      </w:r>
+      <w:r>
+        <w:rPr>
+          <w:rFonts w:ascii="Arial" w:eastAsiaTheme="minorEastAsia" w:hAnsi="Arial" w:cs="Arial" w:hint="cs"/>
+          <w:sz w:val="24"/>
+          <w:szCs w:val="24"/>
+          <w:rtl/>
+        </w:rPr>
+        <w:t xml:space="preserve">כמו כן, </w:t>
+      </w:r>
+      <w:r>
+        <w:rPr>
+          <w:rFonts w:ascii="Arial" w:eastAsiaTheme="minorEastAsia" w:hAnsi="Arial" w:cs="Arial" w:hint="cs"/>
+          <w:sz w:val="24"/>
+          <w:szCs w:val="24"/>
+          <w:rtl/>
+        </w:rPr>
+        <w:t>בדיקת תנאי העצירה של הפונקציה כולה מתקיימת כאן, אבל היות שהיא פורטה ב</w:t>
+      </w:r>
+      <w:r>
+        <w:rPr>
+          <w:rFonts w:ascii="Arial" w:eastAsiaTheme="minorEastAsia" w:hAnsi="Arial" w:cs="Arial" w:hint="cs"/>
+          <w:sz w:val="24"/>
+          <w:szCs w:val="24"/>
+          <w:rtl/>
+        </w:rPr>
+        <w:t xml:space="preserve">פונקציה הראשית, העדפתי שלא לחזור עליה. </w:t>
+      </w:r>
+      <w:r>
+        <w:rPr>
+          <w:rFonts w:ascii="Arial" w:eastAsiaTheme="minorEastAsia" w:hAnsi="Arial" w:cs="Arial" w:hint="cs"/>
+          <w:sz w:val="24"/>
+          <w:szCs w:val="24"/>
+          <w:rtl/>
+        </w:rPr>
+        <w:t xml:space="preserve">העדפתי לייצג את </w:t>
+      </w:r>
+      <w:r>
+        <w:rPr>
+          <w:rFonts w:ascii="Arial" w:eastAsiaTheme="minorEastAsia" w:hAnsi="Arial" w:cs="Arial" w:hint="cs"/>
+          <w:sz w:val="24"/>
+          <w:szCs w:val="24"/>
+          <w:rtl/>
+        </w:rPr>
+        <w:t>הגרסה</w:t>
+      </w:r>
+      <w:r>
+        <w:rPr>
+          <w:rFonts w:ascii="Arial" w:eastAsiaTheme="minorEastAsia" w:hAnsi="Arial" w:cs="Arial" w:hint="cs"/>
+          <w:sz w:val="24"/>
+          <w:szCs w:val="24"/>
+          <w:rtl/>
+        </w:rPr>
+        <w:t xml:space="preserve"> הנוכחית</w:t>
+      </w:r>
+      <w:r>
+        <w:rPr>
+          <w:rFonts w:ascii="Arial" w:eastAsiaTheme="minorEastAsia" w:hAnsi="Arial" w:cs="Arial" w:hint="cs"/>
+          <w:sz w:val="24"/>
+          <w:szCs w:val="24"/>
+          <w:rtl/>
+        </w:rPr>
+        <w:t xml:space="preserve"> בתרשים הזרימה לטובת קריאות וקלות הבנה.</w:t>
+      </w:r>
+    </w:p>
+    <w:p>
+      <w:pPr>
+        <w:spacing w:line="360" w:lineRule="auto"/>
+        <w:jc w:val="both"/>
+        <w:rPr>
+          <w:rFonts w:ascii="Arial" w:eastAsiaTheme="minorEastAsia" w:hAnsi="Arial" w:cs="Arial"/>
+          <w:b/>
+          <w:bCs/>
+          <w:sz w:val="24"/>
+          <w:szCs w:val="24"/>
+          <w:u w:val="single"/>
+          <w:rtl/>
+        </w:rPr>
+      </w:pPr>
+      <w:r>
+        <w:rPr>
+          <w:rFonts w:ascii="Arial" w:eastAsiaTheme="minorEastAsia" w:hAnsi="Arial" w:cs="Arial"/>
+          <w:b/>
+          <w:bCs/>
+          <w:sz w:val="24"/>
+          <w:szCs w:val="24"/>
+          <w:u w:val="single"/>
+          <w:rtl/>
+        </w:rPr>
+        <w:t>תוצאות:</w:t>
+      </w:r>
+    </w:p>
+    <w:p>
+      <w:pPr>
+        <w:spacing w:line="360" w:lineRule="auto"/>
+        <w:jc w:val="both"/>
+        <w:rPr>
+          <w:rFonts w:ascii="Arial" w:eastAsiaTheme="minorEastAsia" w:hAnsi="Arial" w:cs="Arial"/>
+          <w:sz w:val="24"/>
+          <w:szCs w:val="24"/>
+          <w:rtl/>
+        </w:rPr>
+      </w:pPr>
+      <w:r>
+        <w:rPr>
+          <w:rFonts w:ascii="Arial" w:eastAsiaTheme="minorEastAsia" w:hAnsi="Arial" w:cs="Arial" w:hint="cs"/>
+          <w:sz w:val="24"/>
+          <w:szCs w:val="24"/>
+          <w:rtl/>
+        </w:rPr>
+        <w:t>לתיקיית ה-</w:t>
+      </w:r>
+      <w:r>
+        <w:rPr>
+          <w:rFonts w:ascii="Arial" w:eastAsiaTheme="minorEastAsia" w:hAnsi="Arial" w:cs="Arial"/>
+          <w:sz w:val="24"/>
+          <w:szCs w:val="24"/>
+        </w:rPr>
+        <w:t>7z</w:t>
+      </w:r>
+      <w:r>
+        <w:rPr>
+          <w:rFonts w:ascii="Arial" w:eastAsiaTheme="minorEastAsia" w:hAnsi="Arial" w:cs="Arial" w:hint="cs"/>
+          <w:sz w:val="24"/>
+          <w:szCs w:val="24"/>
+          <w:rtl/>
+        </w:rPr>
+        <w:t xml:space="preserve"> מצורף קובץ אקסל עם תוצאות של מספר הרצות של התוכנה.</w:t>
+      </w:r>
+    </w:p>
+    <w:p>
+      <w:pPr>
+        <w:spacing w:line="360" w:lineRule="auto"/>
+        <w:jc w:val="both"/>
+        <w:rPr>
+          <w:rFonts w:ascii="Arial" w:eastAsiaTheme="minorEastAsia" w:hAnsi="Arial" w:cs="Arial" w:hint="cs"/>
+          <w:sz w:val="24"/>
+          <w:szCs w:val="24"/>
+          <w:rtl/>
+        </w:rPr>
+      </w:pPr>
+      <w:r>
+        <w:rPr>
+          <w:rFonts w:ascii="Arial" w:eastAsiaTheme="minorEastAsia" w:hAnsi="Arial" w:cs="Arial" w:hint="cs"/>
+          <w:sz w:val="24"/>
+          <w:szCs w:val="24"/>
+          <w:rtl/>
+        </w:rPr>
+        <w:t xml:space="preserve">כדי לבחון את ההרצות </w:t>
+      </w:r>
+      <w:r>
+        <w:rPr>
+          <w:rFonts w:ascii="Arial" w:eastAsiaTheme="minorEastAsia" w:hAnsi="Arial" w:cs="Arial" w:hint="cs"/>
+          <w:sz w:val="24"/>
+          <w:szCs w:val="24"/>
+          <w:rtl/>
+        </w:rPr>
+        <w:t>הרצתי סקריפט קצר היוצר וקטור של ההפרש בין איבר במטריצה לממוצע</w:t>
+      </w:r>
+      <w:r>
+        <w:rPr>
+          <w:rFonts w:ascii="Arial" w:eastAsiaTheme="minorEastAsia" w:hAnsi="Arial" w:cs="Arial" w:hint="cs"/>
+          <w:sz w:val="24"/>
+          <w:szCs w:val="24"/>
+          <w:rtl/>
+        </w:rPr>
+        <w:t xml:space="preserve"> השכנים שלו (מצרף אותו כקובץ </w:t>
+      </w:r>
+      <w:r>
+        <w:rPr>
+          <w:rFonts w:ascii="Arial" w:eastAsiaTheme="minorEastAsia" w:hAnsi="Arial" w:cs="Arial" w:hint="cs"/>
+          <w:sz w:val="24"/>
+          <w:szCs w:val="24"/>
+          <w:rtl/>
+        </w:rPr>
+        <w:t>נפרד)</w:t>
+      </w:r>
+      <w:r>
+        <w:rPr>
+          <w:rFonts w:ascii="Arial" w:eastAsiaTheme="minorEastAsia" w:hAnsi="Arial" w:cs="Arial" w:hint="cs"/>
+          <w:sz w:val="24"/>
+          <w:szCs w:val="24"/>
+          <w:rtl/>
+        </w:rPr>
+        <w:t xml:space="preserve">, וצירפתי את השגיאה המקסימלית </w:t>
+      </w:r>
+      <w:r>
+        <w:rPr>
+          <w:rFonts w:ascii="Arial" w:eastAsiaTheme="minorEastAsia" w:hAnsi="Arial" w:cs="Arial" w:hint="cs"/>
+          <w:sz w:val="24"/>
+          <w:szCs w:val="24"/>
+          <w:rtl/>
+        </w:rPr>
+        <w:t>לכל מטריצת-חום</w:t>
+      </w:r>
+      <w:r>
+        <w:rPr>
+          <w:rFonts w:ascii="Arial" w:eastAsiaTheme="minorEastAsia" w:hAnsi="Arial" w:cs="Arial"/>
+          <w:sz w:val="24"/>
+          <w:szCs w:val="24"/>
+        </w:rPr>
+        <w:t xml:space="preserve">  </w:t>
+      </w:r>
+      <w:r>
+        <w:rPr>
+          <w:rFonts w:ascii="Arial" w:eastAsiaTheme="minorEastAsia" w:hAnsi="Arial" w:cs="Arial" w:hint="cs"/>
+          <w:sz w:val="24"/>
+          <w:szCs w:val="24"/>
+          <w:rtl/>
+        </w:rPr>
+        <w:t xml:space="preserve"> (כולן בסדר הגודל של אפסילון)</w:t>
+      </w:r>
+      <w:r>
+        <w:rPr>
+          <w:rFonts w:ascii="Arial" w:eastAsiaTheme="minorEastAsia" w:hAnsi="Arial" w:cs="Arial" w:hint="cs"/>
+          <w:sz w:val="24"/>
+          <w:szCs w:val="24"/>
+          <w:rtl/>
+        </w:rPr>
+        <w:t>.</w:t>
+      </w:r>
+    </w:p>
+    <w:p>
+      <w:pPr>
+        <w:spacing w:line="360" w:lineRule="auto"/>
+        <w:jc w:val="both"/>
+        <w:rPr>
+          <w:rFonts w:ascii="Arial" w:eastAsiaTheme="minorEastAsia" w:hAnsi="Arial" w:cs="Arial"/>
+          <w:b/>
+          <w:bCs/>
+          <w:sz w:val="24"/>
+          <w:szCs w:val="24"/>
+          <w:u w:val="single"/>
+        </w:rPr>
+      </w:pPr>
+      <w:r>
+        <w:rPr>
+          <w:rFonts w:ascii="Arial" w:eastAsiaTheme="minorEastAsia" w:hAnsi="Arial" w:cs="Arial"/>
+          <w:b/>
+          <w:bCs/>
+          <w:sz w:val="24"/>
+          <w:szCs w:val="24"/>
+          <w:u w:val="single"/>
+          <w:rtl/>
+        </w:rPr>
+        <w:t>דיון ומסקנות:</w:t>
+      </w:r>
+    </w:p>
+    <w:p>
+      <w:pPr>
+        <w:spacing w:line="360" w:lineRule="auto"/>
+        <w:jc w:val="both"/>
+        <w:rPr>
+          <w:rFonts w:ascii="Arial" w:eastAsiaTheme="minorEastAsia" w:hAnsi="Arial" w:cs="Arial" w:hint="cs"/>
+          <w:sz w:val="24"/>
+          <w:szCs w:val="24"/>
+          <w:rtl/>
+        </w:rPr>
+      </w:pPr>
+      <w:r>
+        <w:rPr>
+          <w:rFonts w:ascii="Arial" w:eastAsiaTheme="minorEastAsia" w:hAnsi="Arial" w:cs="Arial" w:hint="cs"/>
+          <w:sz w:val="24"/>
+          <w:szCs w:val="24"/>
+          <w:rtl/>
+        </w:rPr>
+        <w:t>למרות התוכנית המוקדמת ל</w:t>
+      </w:r>
+      <w:r>
+        <w:rPr>
+          <w:rFonts w:ascii="Arial" w:eastAsiaTheme="minorEastAsia" w:hAnsi="Arial" w:cs="Arial" w:hint="cs"/>
+          <w:sz w:val="24"/>
+          <w:szCs w:val="24"/>
+          <w:rtl/>
+        </w:rPr>
+        <w:t>השתמש ב</w:t>
+      </w:r>
+      <w:r>
+        <w:rPr>
+          <w:rFonts w:ascii="Arial" w:eastAsiaTheme="minorEastAsia" w:hAnsi="Arial" w:cs="Arial" w:hint="cs"/>
+          <w:sz w:val="24"/>
+          <w:szCs w:val="24"/>
+          <w:rtl/>
+        </w:rPr>
+        <w:t xml:space="preserve">שיטת </w:t>
+      </w:r>
+      <w:r>
+        <w:rPr>
+          <w:rFonts w:ascii="Arial" w:eastAsiaTheme="minorEastAsia" w:hAnsi="Arial" w:cs="Arial"/>
+          <w:sz w:val="24"/>
+          <w:szCs w:val="24"/>
+        </w:rPr>
+        <w:t>GS</w:t>
+      </w:r>
+      <w:r>
+        <w:rPr>
+          <w:rFonts w:ascii="Arial" w:eastAsiaTheme="minorEastAsia" w:hAnsi="Arial" w:cs="Arial" w:hint="cs"/>
+          <w:sz w:val="24"/>
+          <w:szCs w:val="24"/>
+          <w:rtl/>
+        </w:rPr>
+        <w:t xml:space="preserve"> (ולמרות שיישמתי אותה בעזרת לולאה), ההעדפה הייתה לשימוש במטריצות </w:t>
+      </w:r>
+      <w:r>
+        <w:rPr>
+          <w:rFonts w:ascii="Arial" w:eastAsiaTheme="minorEastAsia" w:hAnsi="Arial" w:cs="Arial" w:hint="cs"/>
+          <w:sz w:val="24"/>
+          <w:szCs w:val="24"/>
+          <w:rtl/>
+        </w:rPr>
+        <w:t xml:space="preserve">ונראה היה שבלתי-אפשרי להשתמש במטריצות בלי שימוש </w:t>
+      </w:r>
+      <w:r>
+        <w:rPr>
+          <w:rFonts w:ascii="Arial" w:eastAsiaTheme="minorEastAsia" w:hAnsi="Arial" w:cs="Arial" w:hint="cs"/>
+          <w:sz w:val="24"/>
+          <w:szCs w:val="24"/>
+          <w:rtl/>
+        </w:rPr>
+        <w:t>בלולאות כדי ליישם את שיט</w:t>
+      </w:r>
+      <w:r>
+        <w:rPr>
+          <w:rFonts w:ascii="Arial" w:eastAsiaTheme="minorEastAsia" w:hAnsi="Arial" w:cs="Arial" w:hint="cs"/>
+          <w:sz w:val="24"/>
+          <w:szCs w:val="24"/>
+          <w:rtl/>
+        </w:rPr>
+        <w:t xml:space="preserve">ת </w:t>
+      </w:r>
+      <w:r>
+        <w:rPr>
+          <w:rFonts w:ascii="Arial" w:eastAsiaTheme="minorEastAsia" w:hAnsi="Arial" w:cs="Arial"/>
+          <w:sz w:val="24"/>
+          <w:szCs w:val="24"/>
+        </w:rPr>
+        <w:t>GS</w:t>
+      </w:r>
+      <w:r>
+        <w:rPr>
+          <w:rFonts w:ascii="Arial" w:eastAsiaTheme="minorEastAsia" w:hAnsi="Arial" w:cs="Arial" w:hint="cs"/>
+          <w:sz w:val="24"/>
+          <w:szCs w:val="24"/>
+          <w:rtl/>
+        </w:rPr>
+        <w:t xml:space="preserve"> ובמקרה כזה הפסד </w:t>
+      </w:r>
+      <w:r>
+        <w:rPr>
+          <w:rFonts w:ascii="Arial" w:eastAsiaTheme="minorEastAsia" w:hAnsi="Arial" w:cs="Arial" w:hint="cs"/>
+          <w:sz w:val="24"/>
+          <w:szCs w:val="24"/>
+          <w:rtl/>
+        </w:rPr>
+        <w:t>זמן-הריצה יהיה משמעותי יותר מהרווח הפוטנציאלי</w:t>
+      </w:r>
+      <w:r>
+        <w:rPr>
+          <w:rFonts w:ascii="Arial" w:eastAsiaTheme="minorEastAsia" w:hAnsi="Arial" w:cs="Arial" w:hint="cs"/>
+          <w:sz w:val="24"/>
+          <w:szCs w:val="24"/>
+          <w:rtl/>
+        </w:rPr>
+        <w:t xml:space="preserve">, בשל השימוש </w:t>
+      </w:r>
+      <w:proofErr w:type="spellStart"/>
+      <w:r>
+        <w:rPr>
+          <w:rFonts w:ascii="Arial" w:eastAsiaTheme="minorEastAsia" w:hAnsi="Arial" w:cs="Arial" w:hint="cs"/>
+          <w:sz w:val="24"/>
+          <w:szCs w:val="24"/>
+          <w:rtl/>
+        </w:rPr>
+        <w:t>במאטלאב</w:t>
+      </w:r>
+      <w:proofErr w:type="spellEnd"/>
+      <w:r>
+        <w:rPr>
+          <w:rFonts w:ascii="Arial" w:eastAsiaTheme="minorEastAsia" w:hAnsi="Arial" w:cs="Arial" w:hint="cs"/>
+          <w:sz w:val="24"/>
+          <w:szCs w:val="24"/>
+          <w:rtl/>
+        </w:rPr>
+        <w:t>.</w:t>
+      </w:r>
+      <w:r>
+        <w:rPr>
+          <w:rFonts w:ascii="Arial" w:eastAsiaTheme="minorEastAsia" w:hAnsi="Arial" w:cs="Arial"/>
+          <w:sz w:val="24"/>
+          <w:szCs w:val="24"/>
+          <w:rtl/>
+        </w:rPr>
+        <w:br/>
+      </w:r>
+      <w:r>
+        <w:rPr>
+          <w:rFonts w:ascii="Arial" w:eastAsiaTheme="minorEastAsia" w:hAnsi="Arial" w:cs="Arial" w:hint="cs"/>
+          <w:sz w:val="24"/>
+          <w:szCs w:val="24"/>
+          <w:rtl/>
+        </w:rPr>
+        <w:t>זיהוי ה-</w:t>
+      </w:r>
+      <w:r>
+        <w:rPr>
+          <w:rFonts w:ascii="Arial" w:eastAsiaTheme="minorEastAsia" w:hAnsi="Arial" w:cs="Arial"/>
+          <w:sz w:val="24"/>
+          <w:szCs w:val="24"/>
+        </w:rPr>
+        <w:t>RHS</w:t>
+      </w:r>
+      <w:r>
+        <w:rPr>
+          <w:rFonts w:ascii="Arial" w:eastAsiaTheme="minorEastAsia" w:hAnsi="Arial" w:cs="Arial" w:hint="cs"/>
+          <w:sz w:val="24"/>
+          <w:szCs w:val="24"/>
+          <w:rtl/>
+        </w:rPr>
+        <w:t xml:space="preserve"> דרש </w:t>
+      </w:r>
+      <w:r>
+        <w:rPr>
+          <w:rFonts w:ascii="Arial" w:eastAsiaTheme="minorEastAsia" w:hAnsi="Arial" w:cs="Arial" w:hint="cs"/>
+          <w:sz w:val="24"/>
+          <w:szCs w:val="24"/>
+          <w:rtl/>
+        </w:rPr>
+        <w:t xml:space="preserve">ניתוח מתמטי של הבעיה, ועד שהושלם גרר התבדרות של </w:t>
+      </w:r>
+      <w:r>
+        <w:rPr>
+          <w:rFonts w:ascii="Arial" w:eastAsiaTheme="minorEastAsia" w:hAnsi="Arial" w:cs="Arial" w:hint="cs"/>
+          <w:sz w:val="24"/>
+          <w:szCs w:val="24"/>
+          <w:rtl/>
+        </w:rPr>
+        <w:t xml:space="preserve">הפונקציה. </w:t>
+      </w:r>
+      <w:r>
+        <w:rPr>
+          <w:rFonts w:ascii="Arial" w:eastAsiaTheme="minorEastAsia" w:hAnsi="Arial" w:cs="Arial" w:hint="cs"/>
+          <w:sz w:val="24"/>
+          <w:szCs w:val="24"/>
+          <w:rtl/>
+        </w:rPr>
+        <w:t xml:space="preserve">זיהוי </w:t>
+      </w:r>
+      <w:r>
+        <w:rPr>
+          <w:rFonts w:ascii="Arial" w:eastAsiaTheme="minorEastAsia" w:hAnsi="Arial" w:cs="Arial" w:hint="cs"/>
+          <w:sz w:val="24"/>
+          <w:szCs w:val="24"/>
+          <w:rtl/>
+        </w:rPr>
+        <w:t>המשוואה הלינארית של כל אלמנט הייתה פשוטה למדי, כשההרכבה שלה באמצעות מטריצות דלילות</w:t>
+      </w:r>
+      <w:r>
+        <w:rPr>
+          <w:rFonts w:ascii="Arial" w:eastAsiaTheme="minorEastAsia" w:hAnsi="Arial" w:cs="Arial" w:hint="cs"/>
+          <w:sz w:val="24"/>
+          <w:szCs w:val="24"/>
+          <w:rtl/>
+        </w:rPr>
+        <w:t xml:space="preserve"> דרשה תיקונים נשנים לקוד, אבל הפכה אותו ליעיל מספיק כדי להיות מסוגל </w:t>
+      </w:r>
+      <w:r>
+        <w:rPr>
+          <w:rFonts w:ascii="Arial" w:eastAsiaTheme="minorEastAsia" w:hAnsi="Arial" w:cs="Arial" w:hint="cs"/>
+          <w:sz w:val="24"/>
+          <w:szCs w:val="24"/>
+          <w:rtl/>
+        </w:rPr>
+        <w:t xml:space="preserve">להריץ </w:t>
+      </w:r>
+      <w:r>
+        <w:rPr>
+          <w:rFonts w:ascii="Arial" w:eastAsiaTheme="minorEastAsia" w:hAnsi="Arial" w:cs="Arial" w:hint="cs"/>
+          <w:sz w:val="24"/>
+          <w:szCs w:val="24"/>
+          <w:rtl/>
+        </w:rPr>
+        <w:t xml:space="preserve">מטריצות גדולות פי 10 </w:t>
+      </w:r>
+      <w:r>
+        <w:rPr>
+          <w:rFonts w:ascii="Arial" w:eastAsiaTheme="minorEastAsia" w:hAnsi="Arial" w:cs="Arial" w:hint="cs"/>
+          <w:sz w:val="24"/>
+          <w:szCs w:val="24"/>
+          <w:rtl/>
+        </w:rPr>
+        <w:t xml:space="preserve">ויותר בקלות (הרצה של מטריצה של 200*200 דרשה </w:t>
+      </w:r>
+      <w:r>
+        <w:rPr>
+          <w:rFonts w:ascii="Arial" w:eastAsiaTheme="minorEastAsia" w:hAnsi="Arial" w:cs="Arial" w:hint="cs"/>
+          <w:sz w:val="24"/>
+          <w:szCs w:val="24"/>
+          <w:rtl/>
+        </w:rPr>
+        <w:t>בערך 8 שניות, וה</w:t>
+      </w:r>
+      <w:r>
+        <w:rPr>
+          <w:rFonts w:ascii="Arial" w:eastAsiaTheme="minorEastAsia" w:hAnsi="Arial" w:cs="Arial" w:hint="cs"/>
+          <w:sz w:val="24"/>
+          <w:szCs w:val="24"/>
+          <w:rtl/>
+        </w:rPr>
+        <w:t>שגיאה</w:t>
+      </w:r>
+      <w:r>
+        <w:rPr>
+          <w:rFonts w:ascii="Arial" w:eastAsiaTheme="minorEastAsia" w:hAnsi="Arial" w:cs="Arial" w:hint="cs"/>
+          <w:sz w:val="24"/>
+          <w:szCs w:val="24"/>
+          <w:rtl/>
+        </w:rPr>
+        <w:t xml:space="preserve"> הגרועה ביותר נשארה בסדר הגודל של אפסילון</w:t>
+      </w:r>
+      <w:r>
+        <w:rPr>
+          <w:rFonts w:ascii="Arial" w:eastAsiaTheme="minorEastAsia" w:hAnsi="Arial" w:cs="Arial" w:hint="cs"/>
+          <w:sz w:val="24"/>
+          <w:szCs w:val="24"/>
+          <w:rtl/>
+        </w:rPr>
+        <w:t xml:space="preserve">, אצרף הרצה של </w:t>
+      </w:r>
+      <w:r>
+        <w:rPr>
+          <w:rFonts w:ascii="Arial" w:eastAsiaTheme="minorEastAsia" w:hAnsi="Arial" w:cs="Arial" w:hint="cs"/>
+          <w:sz w:val="24"/>
+          <w:szCs w:val="24"/>
+          <w:rtl/>
+        </w:rPr>
+        <w:t>10 מטריצות בגודל כזה עם זמני-ריצה)</w:t>
+      </w:r>
+      <w:r>
+        <w:rPr>
+          <w:rFonts w:ascii="Arial" w:eastAsiaTheme="minorEastAsia" w:hAnsi="Arial" w:cs="Arial"/>
+          <w:sz w:val="24"/>
+          <w:szCs w:val="24"/>
+        </w:rPr>
+        <w:t>.</w:t>
+      </w:r>
+      <w:r>
+        <w:rPr>
+          <w:rFonts w:ascii="Arial" w:eastAsiaTheme="minorEastAsia" w:hAnsi="Arial" w:cs="Arial"/>
+          <w:sz w:val="24"/>
+          <w:szCs w:val="24"/>
+          <w:rtl/>
+        </w:rPr>
+        <w:br/>
+      </w:r>
+      <w:r>
+        <w:rPr>
+          <w:rFonts w:ascii="Arial" w:eastAsiaTheme="minorEastAsia" w:hAnsi="Arial" w:cs="Arial" w:hint="cs"/>
+          <w:sz w:val="24"/>
+          <w:szCs w:val="24"/>
+          <w:rtl/>
+        </w:rPr>
+        <w:t xml:space="preserve">ניתן לשפר </w:t>
+      </w:r>
+      <w:r>
+        <w:rPr>
+          <w:rFonts w:ascii="Arial" w:eastAsiaTheme="minorEastAsia" w:hAnsi="Arial" w:cs="Arial" w:hint="cs"/>
+          <w:sz w:val="24"/>
+          <w:szCs w:val="24"/>
+          <w:rtl/>
+        </w:rPr>
+        <w:t xml:space="preserve">משמעותית את הקוד אם נבחר ליישם גישה </w:t>
+      </w:r>
+      <w:r>
+        <w:rPr>
+          <w:rFonts w:ascii="Arial" w:eastAsiaTheme="minorEastAsia" w:hAnsi="Arial" w:cs="Arial" w:hint="cs"/>
+          <w:sz w:val="24"/>
+          <w:szCs w:val="24"/>
+          <w:rtl/>
+        </w:rPr>
+        <w:t xml:space="preserve">שונה לבעיה ולא נשתמש כלל במשוואות לינאריות, כי אם בחיבור וקטורים באופן מתאים </w:t>
+      </w:r>
+      <w:proofErr w:type="spellStart"/>
+      <w:r>
+        <w:rPr>
+          <w:rFonts w:ascii="Arial" w:eastAsiaTheme="minorEastAsia" w:hAnsi="Arial" w:cs="Arial" w:hint="cs"/>
+          <w:sz w:val="24"/>
+          <w:szCs w:val="24"/>
+          <w:rtl/>
+        </w:rPr>
+        <w:t>למאטלאב</w:t>
+      </w:r>
+      <w:proofErr w:type="spellEnd"/>
+      <w:r>
+        <w:rPr>
+          <w:rFonts w:ascii="Arial" w:eastAsiaTheme="minorEastAsia" w:hAnsi="Arial" w:cs="Arial" w:hint="cs"/>
+          <w:sz w:val="24"/>
+          <w:szCs w:val="24"/>
+          <w:rtl/>
+        </w:rPr>
+        <w:t>, אבל בגדלי-המטריצות הנדרשים ההבדלים זניחים למדי.</w:t>
+      </w:r>
+    </w:p>
+    <w:p>
+      <w:pPr>
+        <w:spacing w:line="360" w:lineRule="auto"/>
+        <w:jc w:val="both"/>
+        <w:rPr>
+          <w:rFonts w:ascii="Arial" w:eastAsiaTheme="minorEastAsia" w:hAnsi="Arial" w:cs="Arial"/>
+          <w:i/>
+          <w:iCs/>
+          <w:sz w:val="24"/>
+          <w:szCs w:val="24"/>
+          <w:rtl/>
+        </w:rPr>
+      </w:pPr>
+    </w:p>
+    <w:p>
+      <w:pPr>
+        <w:spacing w:line="360" w:lineRule="auto"/>
+        <w:jc w:val="both"/>
+        <w:rPr>
+          <w:rFonts w:ascii="Arial" w:eastAsiaTheme="minorEastAsia" w:hAnsi="Arial" w:cs="Arial"/>
+          <w:i/>
+          <w:iCs/>
+          <w:sz w:val="24"/>
+          <w:szCs w:val="24"/>
+          <w:rtl/>
+        </w:rPr>
+      </w:pPr>
+    </w:p>
+    <w:p>
+      <w:pPr>
+        <w:spacing w:line="360" w:lineRule="auto"/>
+        <w:jc w:val="both"/>
+        <w:rPr>
+          <w:rFonts w:ascii="Arial" w:eastAsiaTheme="minorEastAsia" w:hAnsi="Arial" w:cs="Arial"/>
+          <w:i/>
+          <w:iCs/>
+          <w:sz w:val="24"/>
+          <w:szCs w:val="24"/>
+          <w:rtl/>
+        </w:rPr>
+      </w:pPr>
+    </w:p>
+    <w:p>
+      <w:pPr>
+        <w:spacing w:line="360" w:lineRule="auto"/>
+        <w:jc w:val="both"/>
+        <w:rPr>
+          <w:rFonts w:ascii="Arial" w:eastAsiaTheme="minorEastAsia" w:hAnsi="Arial" w:cs="Arial"/>
+          <w:i/>
+          <w:iCs/>
+          <w:sz w:val="24"/>
+          <w:szCs w:val="24"/>
+          <w:rtl/>
+        </w:rPr>
+      </w:pPr>
+    </w:p>
+    <w:p>
+      <w:pPr>
+        <w:spacing w:line="360" w:lineRule="auto"/>
+        <w:jc w:val="both"/>
+        <w:rPr>
+          <w:rFonts w:ascii="Arial" w:eastAsiaTheme="minorEastAsia" w:hAnsi="Arial" w:cs="Arial"/>
+          <w:b/>
+          <w:bCs/>
+          <w:sz w:val="24"/>
+          <w:szCs w:val="24"/>
+          <w:u w:val="single"/>
+        </w:rPr>
+      </w:pPr>
+    </w:p>
+    <w:p>
+      <w:pPr>
+        <w:spacing w:line="360" w:lineRule="auto"/>
+        <w:jc w:val="both"/>
+        <w:rPr>
+          <w:rFonts w:ascii="Arial" w:eastAsiaTheme="minorEastAsia" w:hAnsi="Arial" w:cs="Arial"/>
+          <w:b/>
+          <w:bCs/>
+          <w:sz w:val="24"/>
+          <w:szCs w:val="24"/>
+          <w:u w:val="single"/>
+        </w:rPr>
+      </w:pPr>
+      <w:r>
+        <w:rPr>
+          <w:rFonts w:ascii="Arial" w:eastAsiaTheme="minorEastAsia" w:hAnsi="Arial" w:cs="Arial"/>
+          <w:b/>
+          <w:bCs/>
+          <w:sz w:val="24"/>
+          <w:szCs w:val="24"/>
+          <w:u w:val="single"/>
+          <w:rtl/>
+        </w:rPr>
+        <w:lastRenderedPageBreak/>
+        <w:t>רשימת קבצים:</w:t>
+      </w:r>
+    </w:p>
+    <w:p>
+      <w:pPr>
+        <w:spacing w:line="360" w:lineRule="auto"/>
+        <w:jc w:val="both"/>
+        <w:rPr>
+          <w:rFonts w:ascii="Arial" w:eastAsiaTheme="minorEastAsia" w:hAnsi="Arial" w:cs="Arial" w:hint="cs"/>
+          <w:rtl/>
+        </w:rPr>
+      </w:pPr>
+      <w:r>
+        <w:rPr>
+          <w:rFonts w:ascii="Arial" w:eastAsiaTheme="minorEastAsia" w:hAnsi="Arial" w:cs="Arial" w:hint="cs"/>
+          <w:rtl/>
+        </w:rPr>
+        <w:t>קבצי</w:t>
+      </w:r>
+      <w:r>
+        <w:rPr>
+          <w:rFonts w:ascii="Arial" w:eastAsiaTheme="minorEastAsia" w:hAnsi="Arial" w:cs="Arial" w:hint="cs"/>
+          <w:rtl/>
+        </w:rPr>
+        <w:t>-מאטלאב:</w:t>
+      </w:r>
+    </w:p>
+    <w:p>
+      <w:pPr>
+        <w:spacing w:line="360" w:lineRule="auto"/>
+        <w:jc w:val="both"/>
+        <w:rPr>
+          <w:rFonts w:ascii="Arial" w:eastAsiaTheme="minorEastAsia" w:hAnsi="Arial" w:cs="Arial"/>
+          <w:i/>
+          <w:sz w:val="24"/>
+          <w:szCs w:val="24"/>
+        </w:rPr>
+      </w:pPr>
+      <w:proofErr w:type="spellStart"/>
+      <w:r>
+        <w:rPr>
+          <w:rFonts w:ascii="Arial" w:eastAsiaTheme="minorEastAsia" w:hAnsi="Arial" w:cs="Arial"/>
+          <w:i/>
+          <w:sz w:val="24"/>
+          <w:szCs w:val="24"/>
+        </w:rPr>
+        <w:t>heat_calc</w:t>
+      </w:r>
+      <w:r>
+        <w:rPr>
+          <w:rFonts w:ascii="Arial" w:eastAsiaTheme="minorEastAsia" w:hAnsi="Arial" w:cs="Arial"/>
+          <w:i/>
+          <w:sz w:val="24"/>
+          <w:szCs w:val="24"/>
+        </w:rPr>
+        <w:t>.m</w:t>
+      </w:r>
+      <w:proofErr w:type="spellEnd"/>
+      <w:r>
+        <w:rPr>
+          <w:rFonts w:ascii="Arial" w:eastAsiaTheme="minorEastAsia" w:hAnsi="Arial" w:cs="Arial" w:hint="cs"/>
+          <w:i/>
+          <w:sz w:val="24"/>
+          <w:szCs w:val="24"/>
+          <w:rtl/>
+        </w:rPr>
+        <w:t xml:space="preserve"> </w:t>
+      </w:r>
+      <w:r>
+        <w:rPr>
+          <w:rFonts w:ascii="Arial" w:eastAsiaTheme="minorEastAsia" w:hAnsi="Arial" w:cs="Arial"/>
+          <w:i/>
+          <w:sz w:val="24"/>
+          <w:szCs w:val="24"/>
+          <w:rtl/>
+        </w:rPr>
+        <w:t>–</w:t>
+      </w:r>
+      <w:r>
+        <w:rPr>
+          <w:rFonts w:ascii="Arial" w:eastAsiaTheme="minorEastAsia" w:hAnsi="Arial" w:cs="Arial" w:hint="cs"/>
+          <w:i/>
+          <w:sz w:val="24"/>
+          <w:szCs w:val="24"/>
+          <w:rtl/>
+        </w:rPr>
+        <w:t xml:space="preserve"> </w:t>
+      </w:r>
+      <w:proofErr w:type="spellStart"/>
+      <w:r>
+        <w:rPr>
+          <w:rFonts w:ascii="Arial" w:eastAsiaTheme="minorEastAsia" w:hAnsi="Arial" w:cs="Arial" w:hint="cs"/>
+          <w:i/>
+          <w:sz w:val="24"/>
+          <w:szCs w:val="24"/>
+          <w:rtl/>
+        </w:rPr>
+        <w:t>הפוקנציה</w:t>
+      </w:r>
+      <w:proofErr w:type="spellEnd"/>
+      <w:r>
+        <w:rPr>
+          <w:rFonts w:ascii="Arial" w:eastAsiaTheme="minorEastAsia" w:hAnsi="Arial" w:cs="Arial" w:hint="cs"/>
+          <w:i/>
+          <w:sz w:val="24"/>
+          <w:szCs w:val="24"/>
+          <w:rtl/>
+        </w:rPr>
+        <w:t xml:space="preserve"> הראשית,</w:t>
+      </w:r>
+      <w:r>
+        <w:rPr>
+          <w:rFonts w:ascii="Arial" w:eastAsiaTheme="minorEastAsia" w:hAnsi="Arial" w:cs="Arial" w:hint="cs"/>
+          <w:i/>
+          <w:sz w:val="24"/>
+          <w:szCs w:val="24"/>
+          <w:rtl/>
+        </w:rPr>
+        <w:t xml:space="preserve"> מקבלת את טמפ' השורה הראשונה והאחרונה של ה</w:t>
+      </w:r>
+      <w:r>
+        <w:rPr>
+          <w:rFonts w:ascii="Arial" w:eastAsiaTheme="minorEastAsia" w:hAnsi="Arial" w:cs="Arial" w:hint="cs"/>
+          <w:i/>
+          <w:sz w:val="24"/>
+          <w:szCs w:val="24"/>
+          <w:rtl/>
+        </w:rPr>
+        <w:t>מטריצה,</w:t>
+      </w:r>
+      <w:r>
+        <w:rPr>
+          <w:rFonts w:ascii="Arial" w:eastAsiaTheme="minorEastAsia" w:hAnsi="Arial" w:cs="Arial" w:hint="cs"/>
+          <w:i/>
+          <w:sz w:val="24"/>
+          <w:szCs w:val="24"/>
+          <w:rtl/>
+        </w:rPr>
+        <w:t xml:space="preserve"> </w:t>
+      </w:r>
+      <w:r>
+        <w:rPr>
+          <w:rFonts w:ascii="Arial" w:eastAsiaTheme="minorEastAsia" w:hAnsi="Arial" w:cs="Arial" w:hint="cs"/>
+          <w:i/>
+          <w:sz w:val="24"/>
+          <w:szCs w:val="24"/>
+          <w:rtl/>
+        </w:rPr>
+        <w:t>מאתחלת את כלל הפרמטרים של מטריצת-החום, קוראת ל</w:t>
+      </w:r>
+      <w:r>
+        <w:rPr>
+          <w:rFonts w:ascii="Arial" w:eastAsiaTheme="minorEastAsia" w:hAnsi="Arial" w:cs="Arial" w:hint="cs"/>
+          <w:i/>
+          <w:sz w:val="24"/>
+          <w:szCs w:val="24"/>
+          <w:rtl/>
+        </w:rPr>
+        <w:t>שלושת פונקציות הבאות כדי לצור א</w:t>
+      </w:r>
+      <w:r>
+        <w:rPr>
+          <w:rFonts w:ascii="Arial" w:eastAsiaTheme="minorEastAsia" w:hAnsi="Arial" w:cs="Arial" w:hint="cs"/>
+          <w:i/>
+          <w:sz w:val="24"/>
+          <w:szCs w:val="24"/>
+          <w:rtl/>
+        </w:rPr>
+        <w:t xml:space="preserve">ת מטריצת-החום, את מטריצת המשוואות הלינאריות שמיישמות </w:t>
+      </w:r>
+      <w:proofErr w:type="spellStart"/>
+      <w:r>
+        <w:rPr>
+          <w:rFonts w:ascii="Arial" w:eastAsiaTheme="minorEastAsia" w:hAnsi="Arial" w:cs="Arial" w:hint="cs"/>
+          <w:i/>
+          <w:sz w:val="24"/>
+          <w:szCs w:val="24"/>
+          <w:rtl/>
+        </w:rPr>
+        <w:t>לפסלסיאן</w:t>
+      </w:r>
+      <w:proofErr w:type="spellEnd"/>
+      <w:r>
+        <w:rPr>
+          <w:rFonts w:ascii="Arial" w:eastAsiaTheme="minorEastAsia" w:hAnsi="Arial" w:cs="Arial" w:hint="cs"/>
+          <w:i/>
+          <w:sz w:val="24"/>
+          <w:szCs w:val="24"/>
+          <w:rtl/>
+        </w:rPr>
+        <w:t xml:space="preserve">, ואת את פונקציית </w:t>
+      </w:r>
+      <w:r>
+        <w:rPr>
+          <w:rFonts w:ascii="Arial" w:eastAsiaTheme="minorEastAsia" w:hAnsi="Arial" w:cs="Arial" w:hint="cs"/>
+          <w:i/>
+          <w:sz w:val="24"/>
+          <w:szCs w:val="24"/>
+          <w:rtl/>
+        </w:rPr>
+        <w:t>הפתרון, שמשתמשת בכל אלה כדי להחזיר מטריצת</w:t>
+      </w:r>
+      <w:r>
+        <w:rPr>
+          <w:rFonts w:ascii="Arial" w:eastAsiaTheme="minorEastAsia" w:hAnsi="Arial" w:cs="Arial" w:hint="cs"/>
+          <w:i/>
+          <w:sz w:val="24"/>
+          <w:szCs w:val="24"/>
+          <w:rtl/>
+        </w:rPr>
+        <w:t>-</w:t>
+      </w:r>
+      <w:r>
+        <w:rPr>
+          <w:rFonts w:ascii="Arial" w:eastAsiaTheme="minorEastAsia" w:hAnsi="Arial" w:cs="Arial" w:hint="cs"/>
+          <w:i/>
+          <w:sz w:val="24"/>
+          <w:szCs w:val="24"/>
+          <w:rtl/>
+        </w:rPr>
+        <w:t xml:space="preserve">חום שעונה לתנאי </w:t>
+      </w:r>
+      <w:proofErr w:type="spellStart"/>
+      <w:r>
+        <w:rPr>
+          <w:rFonts w:ascii="Arial" w:eastAsiaTheme="minorEastAsia" w:hAnsi="Arial" w:cs="Arial" w:hint="cs"/>
+          <w:i/>
+          <w:sz w:val="24"/>
+          <w:szCs w:val="24"/>
+          <w:rtl/>
+        </w:rPr>
+        <w:t>הלפסלסיאן</w:t>
+      </w:r>
+      <w:proofErr w:type="spellEnd"/>
+      <w:r>
+        <w:rPr>
+          <w:rFonts w:ascii="Arial" w:eastAsiaTheme="minorEastAsia" w:hAnsi="Arial" w:cs="Arial" w:hint="cs"/>
+          <w:i/>
+          <w:sz w:val="24"/>
+          <w:szCs w:val="24"/>
+          <w:rtl/>
+        </w:rPr>
+        <w:t>.</w:t>
+      </w:r>
+    </w:p>
+    <w:p>
+      <w:pPr>
+        <w:spacing w:line="360" w:lineRule="auto"/>
+        <w:jc w:val="both"/>
+        <w:rPr>
+          <w:rFonts w:ascii="Arial" w:eastAsiaTheme="minorEastAsia" w:hAnsi="Arial" w:cs="Arial"/>
+          <w:i/>
+          <w:sz w:val="24"/>
+          <w:szCs w:val="24"/>
+        </w:rPr>
+      </w:pPr>
+      <w:proofErr w:type="spellStart"/>
+      <w:r>
+        <w:rPr>
+          <w:rFonts w:ascii="Arial" w:eastAsiaTheme="minorEastAsia" w:hAnsi="Arial" w:cs="Arial"/>
+          <w:i/>
+          <w:sz w:val="24"/>
+          <w:szCs w:val="24"/>
+        </w:rPr>
+        <w:t>initial_mat_gues</w:t>
+      </w:r>
+      <w:r>
+        <w:rPr>
+          <w:rFonts w:ascii="Arial" w:eastAsiaTheme="minorEastAsia" w:hAnsi="Arial" w:cs="Arial"/>
+          <w:i/>
+          <w:sz w:val="24"/>
+          <w:szCs w:val="24"/>
+        </w:rPr>
+        <w:t>s.m</w:t>
+      </w:r>
+      <w:proofErr w:type="spellEnd"/>
+      <w:r>
+        <w:rPr>
+          <w:rFonts w:ascii="Arial" w:eastAsiaTheme="minorEastAsia" w:hAnsi="Arial" w:cs="Arial" w:hint="cs"/>
+          <w:i/>
+          <w:sz w:val="24"/>
+          <w:szCs w:val="24"/>
+          <w:rtl/>
+        </w:rPr>
+        <w:t xml:space="preserve"> </w:t>
+      </w:r>
+      <w:r>
+        <w:rPr>
+          <w:rFonts w:ascii="Arial" w:eastAsiaTheme="minorEastAsia" w:hAnsi="Arial" w:cs="Arial"/>
+          <w:i/>
+          <w:sz w:val="24"/>
+          <w:szCs w:val="24"/>
+          <w:rtl/>
+        </w:rPr>
+        <w:t>–</w:t>
+      </w:r>
+      <w:r>
+        <w:rPr>
+          <w:rFonts w:ascii="Arial" w:eastAsiaTheme="minorEastAsia" w:hAnsi="Arial" w:cs="Arial" w:hint="cs"/>
+          <w:i/>
+          <w:sz w:val="24"/>
+          <w:szCs w:val="24"/>
+          <w:rtl/>
+        </w:rPr>
+        <w:t xml:space="preserve"> מקבל</w:t>
+      </w:r>
+      <w:r>
+        <w:rPr>
+          <w:rFonts w:ascii="Arial" w:eastAsiaTheme="minorEastAsia" w:hAnsi="Arial" w:cs="Arial" w:hint="cs"/>
+          <w:i/>
+          <w:sz w:val="24"/>
+          <w:szCs w:val="24"/>
+          <w:rtl/>
+        </w:rPr>
+        <w:t>ת</w:t>
+      </w:r>
+      <w:r>
+        <w:rPr>
+          <w:rFonts w:ascii="Arial" w:eastAsiaTheme="minorEastAsia" w:hAnsi="Arial" w:cs="Arial" w:hint="cs"/>
+          <w:i/>
+          <w:sz w:val="24"/>
+          <w:szCs w:val="24"/>
+          <w:rtl/>
+        </w:rPr>
+        <w:t xml:space="preserve"> את מבנה (</w:t>
+      </w:r>
+      <w:r>
+        <w:rPr>
+          <w:rFonts w:ascii="Arial" w:eastAsiaTheme="minorEastAsia" w:hAnsi="Arial" w:cs="Arial"/>
+          <w:i/>
+          <w:sz w:val="24"/>
+          <w:szCs w:val="24"/>
+        </w:rPr>
+        <w:t>struct</w:t>
+      </w:r>
+      <w:r>
+        <w:rPr>
+          <w:rFonts w:ascii="Arial" w:eastAsiaTheme="minorEastAsia" w:hAnsi="Arial" w:cs="Arial" w:hint="cs"/>
+          <w:i/>
+          <w:sz w:val="24"/>
+          <w:szCs w:val="24"/>
+          <w:rtl/>
+        </w:rPr>
+        <w:t xml:space="preserve">) הפרמטרים והמשתנים </w:t>
+      </w:r>
+      <w:r>
+        <w:rPr>
+          <w:rFonts w:ascii="Arial" w:eastAsiaTheme="minorEastAsia" w:hAnsi="Arial" w:cs="Arial" w:hint="cs"/>
+          <w:i/>
+          <w:sz w:val="24"/>
+          <w:szCs w:val="24"/>
+          <w:rtl/>
+        </w:rPr>
+        <w:t>(משתמשת בטמפ' הגבול השונות</w:t>
+      </w:r>
+      <w:r>
+        <w:rPr>
+          <w:rFonts w:ascii="Arial" w:eastAsiaTheme="minorEastAsia" w:hAnsi="Arial" w:cs="Arial" w:hint="cs"/>
+          <w:i/>
+          <w:sz w:val="24"/>
+          <w:szCs w:val="24"/>
+          <w:rtl/>
+        </w:rPr>
+        <w:t xml:space="preserve"> ו</w:t>
+      </w:r>
+      <w:r>
+        <w:rPr>
+          <w:rFonts w:ascii="Arial" w:eastAsiaTheme="minorEastAsia" w:hAnsi="Arial" w:cs="Arial" w:hint="cs"/>
+          <w:i/>
+          <w:sz w:val="24"/>
+          <w:szCs w:val="24"/>
+          <w:rtl/>
+        </w:rPr>
+        <w:t>בגודל מטריצ</w:t>
+      </w:r>
+      <w:r>
+        <w:rPr>
+          <w:rFonts w:ascii="Arial" w:eastAsiaTheme="minorEastAsia" w:hAnsi="Arial" w:cs="Arial" w:hint="cs"/>
+          <w:i/>
+          <w:sz w:val="24"/>
+          <w:szCs w:val="24"/>
+          <w:rtl/>
+        </w:rPr>
+        <w:t>ת-החום</w:t>
+      </w:r>
+      <w:r>
+        <w:rPr>
+          <w:rFonts w:ascii="Arial" w:eastAsiaTheme="minorEastAsia" w:hAnsi="Arial" w:cs="Arial" w:hint="cs"/>
+          <w:i/>
+          <w:sz w:val="24"/>
+          <w:szCs w:val="24"/>
+          <w:rtl/>
+        </w:rPr>
+        <w:t xml:space="preserve">) </w:t>
+      </w:r>
+      <w:r>
+        <w:rPr>
+          <w:rFonts w:ascii="Arial" w:eastAsiaTheme="minorEastAsia" w:hAnsi="Arial" w:cs="Arial" w:hint="cs"/>
+          <w:i/>
+          <w:sz w:val="24"/>
+          <w:szCs w:val="24"/>
+          <w:rtl/>
+        </w:rPr>
+        <w:t>ומחזירה אותו אחרי שינוי</w:t>
+      </w:r>
+      <w:r>
+        <w:rPr>
+          <w:rFonts w:ascii="Arial" w:eastAsiaTheme="minorEastAsia" w:hAnsi="Arial" w:cs="Arial" w:hint="cs"/>
+          <w:i/>
+          <w:sz w:val="24"/>
+          <w:szCs w:val="24"/>
+          <w:rtl/>
+        </w:rPr>
+        <w:t xml:space="preserve"> (</w:t>
+      </w:r>
+      <w:r>
+        <w:rPr>
+          <w:rFonts w:ascii="Arial" w:eastAsiaTheme="minorEastAsia" w:hAnsi="Arial" w:cs="Arial" w:hint="cs"/>
+          <w:i/>
+          <w:sz w:val="24"/>
+          <w:szCs w:val="24"/>
+          <w:rtl/>
+        </w:rPr>
+        <w:t>מוסיפה את מטריצת-החום)</w:t>
+      </w:r>
+      <w:r>
+        <w:rPr>
+          <w:rFonts w:ascii="Arial" w:eastAsiaTheme="minorEastAsia" w:hAnsi="Arial" w:cs="Arial" w:hint="cs"/>
+          <w:i/>
+          <w:sz w:val="24"/>
+          <w:szCs w:val="24"/>
+          <w:rtl/>
+        </w:rPr>
+        <w:t xml:space="preserve">: </w:t>
+      </w:r>
+      <w:r>
+        <w:rPr>
+          <w:rFonts w:ascii="Arial" w:eastAsiaTheme="minorEastAsia" w:hAnsi="Arial" w:cs="Arial" w:hint="cs"/>
+          <w:i/>
+          <w:sz w:val="24"/>
+          <w:szCs w:val="24"/>
+          <w:rtl/>
+        </w:rPr>
+        <w:t xml:space="preserve">הפונקציה </w:t>
+      </w:r>
+      <w:r>
+        <w:rPr>
+          <w:rFonts w:ascii="Arial" w:eastAsiaTheme="minorEastAsia" w:hAnsi="Arial" w:cs="Arial" w:hint="cs"/>
+          <w:i/>
+          <w:sz w:val="24"/>
+          <w:szCs w:val="24"/>
+          <w:rtl/>
+        </w:rPr>
+        <w:t xml:space="preserve">יוצרת </w:t>
+      </w:r>
+      <w:r>
+        <w:rPr>
+          <w:rFonts w:ascii="Arial" w:eastAsiaTheme="minorEastAsia" w:hAnsi="Arial" w:cs="Arial" w:hint="cs"/>
+          <w:i/>
+          <w:sz w:val="24"/>
+          <w:szCs w:val="24"/>
+          <w:rtl/>
+        </w:rPr>
+        <w:t>לכל נקודה במטריצה חום ממוצע לפי מרחקה מהקירות השונים והחום הידוע שלהם כדי לחסוך איטרציות.</w:t>
+      </w:r>
+    </w:p>
+    <w:p>
+      <w:pPr>
+        <w:spacing w:line="360" w:lineRule="auto"/>
+        <w:jc w:val="both"/>
+        <w:rPr>
+          <w:rFonts w:ascii="Arial" w:eastAsiaTheme="minorEastAsia" w:hAnsi="Arial" w:cs="Arial"/>
+          <w:i/>
+          <w:sz w:val="24"/>
+          <w:szCs w:val="24"/>
+        </w:rPr>
+      </w:pPr>
+      <w:proofErr w:type="spellStart"/>
+      <w:r>
+        <w:rPr>
+          <w:rFonts w:ascii="Arial" w:eastAsiaTheme="minorEastAsia" w:hAnsi="Arial" w:cs="Arial"/>
+          <w:i/>
+          <w:sz w:val="24"/>
+          <w:szCs w:val="24"/>
+        </w:rPr>
+        <w:t>vectorized_laplacian_mat</w:t>
+      </w:r>
+      <w:r>
+        <w:rPr>
+          <w:rFonts w:ascii="Arial" w:eastAsiaTheme="minorEastAsia" w:hAnsi="Arial" w:cs="Arial"/>
+          <w:i/>
+          <w:sz w:val="24"/>
+          <w:szCs w:val="24"/>
+        </w:rPr>
+        <w:t>.m</w:t>
+      </w:r>
+      <w:proofErr w:type="spellEnd"/>
+      <w:r>
+        <w:rPr>
+          <w:rFonts w:ascii="Arial" w:eastAsiaTheme="minorEastAsia" w:hAnsi="Arial" w:cs="Arial" w:hint="cs"/>
+          <w:i/>
+          <w:sz w:val="24"/>
+          <w:szCs w:val="24"/>
+          <w:rtl/>
+        </w:rPr>
+        <w:t xml:space="preserve"> </w:t>
+      </w:r>
+      <w:r>
+        <w:rPr>
+          <w:rFonts w:ascii="Arial" w:eastAsiaTheme="minorEastAsia" w:hAnsi="Arial" w:cs="Arial"/>
+          <w:i/>
+          <w:sz w:val="24"/>
+          <w:szCs w:val="24"/>
+          <w:rtl/>
+        </w:rPr>
+        <w:t>–</w:t>
+      </w:r>
+      <w:r>
+        <w:rPr>
+          <w:rFonts w:ascii="Arial" w:eastAsiaTheme="minorEastAsia" w:hAnsi="Arial" w:cs="Arial" w:hint="cs"/>
+          <w:i/>
+          <w:sz w:val="24"/>
+          <w:szCs w:val="24"/>
+          <w:rtl/>
+        </w:rPr>
+        <w:t xml:space="preserve"> </w:t>
+      </w:r>
+      <w:r>
+        <w:rPr>
+          <w:rFonts w:ascii="Arial" w:eastAsiaTheme="minorEastAsia" w:hAnsi="Arial" w:cs="Arial" w:hint="cs"/>
+          <w:i/>
+          <w:sz w:val="24"/>
+          <w:szCs w:val="24"/>
+          <w:rtl/>
+        </w:rPr>
+        <w:t>מקבלת את מבנה (</w:t>
+      </w:r>
+      <w:r>
+        <w:rPr>
+          <w:rFonts w:ascii="Arial" w:eastAsiaTheme="minorEastAsia" w:hAnsi="Arial" w:cs="Arial"/>
+          <w:i/>
+          <w:sz w:val="24"/>
+          <w:szCs w:val="24"/>
+        </w:rPr>
+        <w:t>struct</w:t>
+      </w:r>
+      <w:r>
+        <w:rPr>
+          <w:rFonts w:ascii="Arial" w:eastAsiaTheme="minorEastAsia" w:hAnsi="Arial" w:cs="Arial" w:hint="cs"/>
+          <w:i/>
+          <w:sz w:val="24"/>
+          <w:szCs w:val="24"/>
+          <w:rtl/>
+        </w:rPr>
+        <w:t>) הפרמטרים והמשתנים</w:t>
+      </w:r>
+      <w:r>
+        <w:rPr>
+          <w:rFonts w:ascii="Arial" w:eastAsiaTheme="minorEastAsia" w:hAnsi="Arial" w:cs="Arial" w:hint="cs"/>
+          <w:i/>
+          <w:sz w:val="24"/>
+          <w:szCs w:val="24"/>
+          <w:rtl/>
+        </w:rPr>
+        <w:t xml:space="preserve"> (משתמשת בגודל מטריצ</w:t>
+      </w:r>
+      <w:r>
+        <w:rPr>
+          <w:rFonts w:ascii="Arial" w:eastAsiaTheme="minorEastAsia" w:hAnsi="Arial" w:cs="Arial" w:hint="cs"/>
+          <w:i/>
+          <w:sz w:val="24"/>
+          <w:szCs w:val="24"/>
+          <w:rtl/>
+        </w:rPr>
+        <w:t>ת</w:t>
+      </w:r>
+      <w:r>
+        <w:rPr>
+          <w:rFonts w:ascii="Arial" w:eastAsiaTheme="minorEastAsia" w:hAnsi="Arial" w:cs="Arial" w:hint="cs"/>
+          <w:i/>
+          <w:sz w:val="24"/>
+          <w:szCs w:val="24"/>
+          <w:rtl/>
+        </w:rPr>
+        <w:t xml:space="preserve">-החום </w:t>
+      </w:r>
+      <w:r>
+        <w:rPr>
+          <w:rFonts w:ascii="Arial" w:eastAsiaTheme="minorEastAsia" w:hAnsi="Arial" w:cs="Arial" w:hint="cs"/>
+          <w:i/>
+          <w:sz w:val="24"/>
+          <w:szCs w:val="24"/>
+          <w:rtl/>
+        </w:rPr>
+        <w:t>ובמספר ה</w:t>
+      </w:r>
+      <w:r>
+        <w:rPr>
+          <w:rFonts w:ascii="Arial" w:eastAsiaTheme="minorEastAsia" w:hAnsi="Arial" w:cs="Arial" w:hint="cs"/>
+          <w:i/>
+          <w:sz w:val="24"/>
+          <w:szCs w:val="24"/>
+          <w:rtl/>
+        </w:rPr>
+        <w:t xml:space="preserve">אלמנטים </w:t>
+      </w:r>
+      <w:proofErr w:type="spellStart"/>
+      <w:r>
+        <w:rPr>
+          <w:rFonts w:ascii="Arial" w:eastAsiaTheme="minorEastAsia" w:hAnsi="Arial" w:cs="Arial" w:hint="cs"/>
+          <w:i/>
+          <w:sz w:val="24"/>
+          <w:szCs w:val="24"/>
+          <w:rtl/>
+        </w:rPr>
+        <w:t>שיכלל</w:t>
+      </w:r>
+      <w:proofErr w:type="spellEnd"/>
+      <w:r>
+        <w:rPr>
+          <w:rFonts w:ascii="Arial" w:eastAsiaTheme="minorEastAsia" w:hAnsi="Arial" w:cs="Arial" w:hint="cs"/>
+          <w:i/>
+          <w:sz w:val="24"/>
+          <w:szCs w:val="24"/>
+          <w:rtl/>
+        </w:rPr>
+        <w:t xml:space="preserve"> בממוצע</w:t>
+      </w:r>
+      <w:r>
+        <w:rPr>
+          <w:rFonts w:ascii="Arial" w:eastAsiaTheme="minorEastAsia" w:hAnsi="Arial" w:cs="Arial" w:hint="cs"/>
+          <w:i/>
+          <w:sz w:val="24"/>
+          <w:szCs w:val="24"/>
+          <w:rtl/>
+        </w:rPr>
+        <w:t>)</w:t>
+      </w:r>
+      <w:r>
+        <w:rPr>
+          <w:rFonts w:ascii="Arial" w:eastAsiaTheme="minorEastAsia" w:hAnsi="Arial" w:cs="Arial" w:hint="cs"/>
+          <w:i/>
+          <w:sz w:val="24"/>
+          <w:szCs w:val="24"/>
+          <w:rtl/>
+        </w:rPr>
+        <w:t xml:space="preserve"> ומחזירה אותו אחרי שינוי</w:t>
+      </w:r>
+      <w:r>
+        <w:rPr>
+          <w:rFonts w:ascii="Arial" w:eastAsiaTheme="minorEastAsia" w:hAnsi="Arial" w:cs="Arial" w:hint="cs"/>
+          <w:i/>
+          <w:sz w:val="24"/>
+          <w:szCs w:val="24"/>
+          <w:rtl/>
+        </w:rPr>
+        <w:t xml:space="preserve"> (מוסיפה את מטריצת-המקדמים של המשוואות הלינאריות שיגדירו את הלפלסיאן</w:t>
+      </w:r>
+      <w:r>
+        <w:rPr>
+          <w:rFonts w:ascii="Arial" w:eastAsiaTheme="minorEastAsia" w:hAnsi="Arial" w:cs="Arial" w:hint="cs"/>
+          <w:i/>
+          <w:sz w:val="24"/>
+          <w:szCs w:val="24"/>
+          <w:rtl/>
+        </w:rPr>
+        <w:t xml:space="preserve">, את המטריצה </w:t>
+      </w:r>
+      <m:oMath>
+        <m:sSup>
+          <m:sSupPr>
+            <m:ctrlPr>
+              <w:rPr>
+                <w:rFonts w:ascii="Cambria Math" w:eastAsiaTheme="minorEastAsia" w:hAnsi="Cambria Math" w:cs="Arial"/>
+                <w:i/>
+                <w:sz w:val="24"/>
+                <w:szCs w:val="24"/>
+              </w:rPr>
+            </m:ctrlPr>
+          </m:sSupPr>
+          <m:e>
+            <m:r>
+              <w:rPr>
+                <w:rFonts w:ascii="Cambria Math" w:eastAsiaTheme="minorEastAsia" w:hAnsi="Cambria Math" w:cs="Arial"/>
+                <w:sz w:val="24"/>
+                <w:szCs w:val="24"/>
+              </w:rPr>
+              <m:t>D</m:t>
+            </m:r>
+          </m:e>
+          <m:sup>
+            <m:r>
+              <w:rPr>
+                <w:rFonts w:ascii="Cambria Math" w:eastAsiaTheme="minorEastAsia" w:hAnsi="Cambria Math" w:cs="Arial"/>
+                <w:sz w:val="24"/>
+                <w:szCs w:val="24"/>
+              </w:rPr>
+              <m:t>-1</m:t>
+            </m:r>
+          </m:sup>
+        </m:sSup>
+      </m:oMath>
+      <w:r>
+        <w:rPr>
+          <w:rFonts w:ascii="Arial" w:eastAsiaTheme="minorEastAsia" w:hAnsi="Arial" w:cs="Arial"/>
+          <w:i/>
+          <w:sz w:val="24"/>
+          <w:szCs w:val="24"/>
+        </w:rPr>
+        <w:t xml:space="preserve"> </w:t>
+      </w:r>
+      <w:r>
+        <w:rPr>
+          <w:rFonts w:ascii="Arial" w:eastAsiaTheme="minorEastAsia" w:hAnsi="Arial" w:cs="Arial" w:hint="cs"/>
+          <w:i/>
+          <w:sz w:val="24"/>
+          <w:szCs w:val="24"/>
+          <w:rtl/>
+        </w:rPr>
+        <w:t>ואת המטריצה הבוליאנית המבחינה בין איברי-גבול לאיברי-פנים</w:t>
+      </w:r>
+      <w:r>
+        <w:rPr>
+          <w:rFonts w:ascii="Arial" w:eastAsiaTheme="minorEastAsia" w:hAnsi="Arial" w:cs="Arial" w:hint="cs"/>
+          <w:i/>
+          <w:sz w:val="24"/>
+          <w:szCs w:val="24"/>
+          <w:rtl/>
+        </w:rPr>
+        <w:t>)</w:t>
+      </w:r>
+      <w:r>
+        <w:rPr>
+          <w:rFonts w:ascii="Arial" w:eastAsiaTheme="minorEastAsia" w:hAnsi="Arial" w:cs="Arial" w:hint="cs"/>
+          <w:i/>
+          <w:sz w:val="24"/>
+          <w:szCs w:val="24"/>
+          <w:rtl/>
+        </w:rPr>
+        <w:t>:</w:t>
+      </w:r>
+      <w:r>
+        <w:rPr>
+          <w:rFonts w:ascii="Arial" w:eastAsiaTheme="minorEastAsia" w:hAnsi="Arial" w:cs="Arial" w:hint="cs"/>
+          <w:i/>
+          <w:sz w:val="24"/>
+          <w:szCs w:val="24"/>
+          <w:rtl/>
+        </w:rPr>
+        <w:t xml:space="preserve"> הפונקציה </w:t>
+      </w:r>
+      <w:r>
+        <w:rPr>
+          <w:rFonts w:ascii="Arial" w:eastAsiaTheme="minorEastAsia" w:hAnsi="Arial" w:cs="Arial" w:hint="cs"/>
+          <w:i/>
+          <w:sz w:val="24"/>
+          <w:szCs w:val="24"/>
+          <w:rtl/>
+        </w:rPr>
+        <w:t>מגדירה שני סוגים של איברים במטריצת-החום, איברי-גבול ואיברי-פנים, ו</w:t>
+      </w:r>
+      <w:r>
+        <w:rPr>
+          <w:rFonts w:ascii="Arial" w:eastAsiaTheme="minorEastAsia" w:hAnsi="Arial" w:cs="Arial" w:hint="cs"/>
+          <w:i/>
+          <w:sz w:val="24"/>
+          <w:szCs w:val="24"/>
+          <w:rtl/>
+        </w:rPr>
+        <w:t>יוצרת לכל איבר במטריצת-החום שורה במטריצת-המקדמים, לאיבר גבול זו שורת-הזהות</w:t>
+      </w:r>
+      <w:r>
+        <w:rPr>
+          <w:rFonts w:ascii="Arial" w:eastAsiaTheme="minorEastAsia" w:hAnsi="Arial" w:cs="Arial" w:hint="cs"/>
+          <w:i/>
+          <w:sz w:val="24"/>
+          <w:szCs w:val="24"/>
+          <w:rtl/>
+        </w:rPr>
+        <w:t xml:space="preserve">, ולאיבר-פנים זו שורת </w:t>
+      </w:r>
+      <w:proofErr w:type="spellStart"/>
+      <w:r>
+        <w:rPr>
+          <w:rFonts w:ascii="Arial" w:eastAsiaTheme="minorEastAsia" w:hAnsi="Arial" w:cs="Arial" w:hint="cs"/>
+          <w:i/>
+          <w:sz w:val="24"/>
+          <w:szCs w:val="24"/>
+          <w:rtl/>
+        </w:rPr>
+        <w:t>לפלסיאן</w:t>
+      </w:r>
+      <w:proofErr w:type="spellEnd"/>
+      <w:r>
+        <w:rPr>
+          <w:rFonts w:ascii="Arial" w:eastAsiaTheme="minorEastAsia" w:hAnsi="Arial" w:cs="Arial" w:hint="cs"/>
+          <w:i/>
+          <w:sz w:val="24"/>
+          <w:szCs w:val="24"/>
+          <w:rtl/>
+        </w:rPr>
+        <w:t xml:space="preserve"> (4 באיבר </w:t>
+      </w:r>
+      <w:r>
+        <w:rPr>
+          <w:rFonts w:ascii="Arial" w:eastAsiaTheme="minorEastAsia" w:hAnsi="Arial" w:cs="Arial"/>
+          <w:i/>
+          <w:sz w:val="24"/>
+          <w:szCs w:val="24"/>
+        </w:rPr>
+        <w:t>j</w:t>
+      </w:r>
+      <w:r>
+        <w:rPr>
+          <w:rFonts w:ascii="Arial" w:eastAsiaTheme="minorEastAsia" w:hAnsi="Arial" w:cs="Arial" w:hint="cs"/>
+          <w:i/>
+          <w:sz w:val="24"/>
+          <w:szCs w:val="24"/>
+          <w:rtl/>
+        </w:rPr>
+        <w:t xml:space="preserve"> של השורה אם </w:t>
+      </w:r>
+      <w:r>
+        <w:rPr>
+          <w:rFonts w:ascii="Arial" w:eastAsiaTheme="minorEastAsia" w:hAnsi="Arial" w:cs="Arial"/>
+          <w:i/>
+          <w:sz w:val="24"/>
+          <w:szCs w:val="24"/>
+        </w:rPr>
+        <w:t>j</w:t>
+      </w:r>
+      <w:r>
+        <w:rPr>
+          <w:rFonts w:ascii="Arial" w:eastAsiaTheme="minorEastAsia" w:hAnsi="Arial" w:cs="Arial" w:hint="cs"/>
+          <w:i/>
+          <w:sz w:val="24"/>
+          <w:szCs w:val="24"/>
+          <w:rtl/>
+        </w:rPr>
+        <w:t xml:space="preserve"> הוא מספר השורה, ומינוס אחד בכל האיברים השכנים)</w:t>
+      </w:r>
+      <w:r>
+        <w:rPr>
+          <w:rFonts w:ascii="Arial" w:eastAsiaTheme="minorEastAsia" w:hAnsi="Arial" w:cs="Arial" w:hint="cs"/>
+          <w:i/>
+          <w:sz w:val="24"/>
+          <w:szCs w:val="24"/>
+          <w:rtl/>
+        </w:rPr>
+        <w:t xml:space="preserve">. הפונקציה יוצרת את המטריצה כמטריצה-דלילה, כדי לקצר זמני-חישוב ולחסוך מקום </w:t>
+      </w:r>
+      <w:proofErr w:type="spellStart"/>
+      <w:r>
+        <w:rPr>
+          <w:rFonts w:ascii="Arial" w:eastAsiaTheme="minorEastAsia" w:hAnsi="Arial" w:cs="Arial" w:hint="cs"/>
+          <w:i/>
+          <w:sz w:val="24"/>
+          <w:szCs w:val="24"/>
+          <w:rtl/>
+        </w:rPr>
+        <w:t>בזכרון</w:t>
+      </w:r>
+      <w:proofErr w:type="spellEnd"/>
+      <w:r>
+        <w:rPr>
+          <w:rFonts w:ascii="Arial" w:eastAsiaTheme="minorEastAsia" w:hAnsi="Arial" w:cs="Arial" w:hint="cs"/>
+          <w:i/>
+          <w:sz w:val="24"/>
+          <w:szCs w:val="24"/>
+          <w:rtl/>
+        </w:rPr>
+        <w:t xml:space="preserve"> בהפעלות גדולות.</w:t>
+      </w:r>
+    </w:p>
+    <w:p>
+      <w:pPr>
+        <w:spacing w:line="360" w:lineRule="auto"/>
+        <w:jc w:val="both"/>
+        <w:rPr>
+          <w:rFonts w:ascii="Arial" w:eastAsiaTheme="minorEastAsia" w:hAnsi="Arial" w:cs="Arial"/>
+          <w:i/>
+          <w:sz w:val="24"/>
+          <w:szCs w:val="24"/>
+        </w:rPr>
+      </w:pPr>
+      <w:proofErr w:type="spellStart"/>
+      <w:r>
+        <w:rPr>
+          <w:rFonts w:ascii="Arial" w:eastAsiaTheme="minorEastAsia" w:hAnsi="Arial" w:cs="Arial"/>
+          <w:i/>
+          <w:sz w:val="24"/>
+          <w:szCs w:val="24"/>
+        </w:rPr>
+        <w:t>laplacian_solver_Jac</w:t>
+      </w:r>
+      <w:proofErr w:type="spellEnd"/>
+      <w:r>
+        <w:rPr>
+          <w:rFonts w:ascii="Arial" w:eastAsiaTheme="minorEastAsia" w:hAnsi="Arial" w:cs="Arial" w:hint="cs"/>
+          <w:i/>
+          <w:sz w:val="24"/>
+          <w:szCs w:val="24"/>
+          <w:rtl/>
+        </w:rPr>
+        <w:t xml:space="preserve"> - </w:t>
+      </w:r>
+      <w:r>
+        <w:rPr>
+          <w:rFonts w:ascii="Arial" w:eastAsiaTheme="minorEastAsia" w:hAnsi="Arial" w:cs="Arial" w:hint="cs"/>
+          <w:i/>
+          <w:sz w:val="24"/>
+          <w:szCs w:val="24"/>
+          <w:rtl/>
+        </w:rPr>
+        <w:t>מקבלת את מבנה (</w:t>
+      </w:r>
+      <w:r>
+        <w:rPr>
+          <w:rFonts w:ascii="Arial" w:eastAsiaTheme="minorEastAsia" w:hAnsi="Arial" w:cs="Arial"/>
+          <w:i/>
+          <w:sz w:val="24"/>
+          <w:szCs w:val="24"/>
+        </w:rPr>
+        <w:t>struct</w:t>
+      </w:r>
+      <w:r>
+        <w:rPr>
+          <w:rFonts w:ascii="Arial" w:eastAsiaTheme="minorEastAsia" w:hAnsi="Arial" w:cs="Arial" w:hint="cs"/>
+          <w:i/>
+          <w:sz w:val="24"/>
+          <w:szCs w:val="24"/>
+          <w:rtl/>
+        </w:rPr>
+        <w:t xml:space="preserve">) הפרמטרים והמשתנים (משתמשת </w:t>
+      </w:r>
+      <w:r>
+        <w:rPr>
+          <w:rFonts w:ascii="Arial" w:eastAsiaTheme="minorEastAsia" w:hAnsi="Arial" w:cs="Arial" w:hint="cs"/>
+          <w:i/>
+          <w:sz w:val="24"/>
+          <w:szCs w:val="24"/>
+          <w:rtl/>
+        </w:rPr>
+        <w:t>במטריצת-החום</w:t>
+      </w:r>
+      <w:r>
+        <w:rPr>
+          <w:rFonts w:ascii="Arial" w:eastAsiaTheme="minorEastAsia" w:hAnsi="Arial" w:cs="Arial" w:hint="cs"/>
+          <w:i/>
+          <w:sz w:val="24"/>
+          <w:szCs w:val="24"/>
+          <w:rtl/>
+        </w:rPr>
+        <w:t xml:space="preserve"> וב</w:t>
+      </w:r>
+      <w:r>
+        <w:rPr>
+          <w:rFonts w:ascii="Arial" w:eastAsiaTheme="minorEastAsia" w:hAnsi="Arial" w:cs="Arial" w:hint="cs"/>
+          <w:i/>
+          <w:sz w:val="24"/>
+          <w:szCs w:val="24"/>
+          <w:rtl/>
+        </w:rPr>
+        <w:t>מטריצה הבוליאנית</w:t>
+      </w:r>
+      <w:r>
+        <w:rPr>
+          <w:rFonts w:ascii="Arial" w:eastAsiaTheme="minorEastAsia" w:hAnsi="Arial" w:cs="Arial" w:hint="cs"/>
+          <w:i/>
+          <w:sz w:val="24"/>
+          <w:szCs w:val="24"/>
+          <w:rtl/>
+        </w:rPr>
+        <w:t>) ומחזירה אותו אחרי שינוי (</w:t>
+      </w:r>
+      <w:r>
+        <w:rPr>
+          <w:rFonts w:ascii="Arial" w:eastAsiaTheme="minorEastAsia" w:hAnsi="Arial" w:cs="Arial" w:hint="cs"/>
+          <w:i/>
+          <w:sz w:val="24"/>
+          <w:szCs w:val="24"/>
+          <w:rtl/>
+        </w:rPr>
+        <w:t>מתקנת את מטריצת-החום כך שתציית למשוואת הלפלסיאן</w:t>
+      </w:r>
+      <w:r>
+        <w:rPr>
+          <w:rFonts w:ascii="Arial" w:eastAsiaTheme="minorEastAsia" w:hAnsi="Arial" w:cs="Arial" w:hint="cs"/>
+          <w:i/>
+          <w:sz w:val="24"/>
+          <w:szCs w:val="24"/>
+          <w:rtl/>
+        </w:rPr>
+        <w:t>):</w:t>
+      </w:r>
+      <w:r>
+        <w:rPr>
+          <w:rFonts w:ascii="Arial" w:eastAsiaTheme="minorEastAsia" w:hAnsi="Arial" w:cs="Arial" w:hint="cs"/>
+          <w:i/>
+          <w:sz w:val="24"/>
+          <w:szCs w:val="24"/>
+          <w:rtl/>
+        </w:rPr>
+        <w:t xml:space="preserve"> </w:t>
+      </w:r>
+      <w:r>
+        <w:rPr>
+          <w:rFonts w:ascii="Arial" w:eastAsiaTheme="minorEastAsia" w:hAnsi="Arial" w:cs="Arial" w:hint="cs"/>
+          <w:i/>
+          <w:sz w:val="24"/>
+          <w:szCs w:val="24"/>
+          <w:rtl/>
+        </w:rPr>
+        <w:t xml:space="preserve">המטריצה יוצרת את </w:t>
+      </w:r>
+      <m:oMath>
+        <m:acc>
+          <m:accPr>
+            <m:chr m:val="⃗"/>
+            <m:ctrlPr>
+              <w:rPr>
+                <w:rFonts w:ascii="Cambria Math" w:eastAsiaTheme="minorEastAsia" w:hAnsi="Cambria Math" w:cs="Arial"/>
+                <w:i/>
+                <w:sz w:val="24"/>
+                <w:szCs w:val="24"/>
+              </w:rPr>
+            </m:ctrlPr>
+          </m:accPr>
+          <m:e>
+            <m:r>
+              <w:rPr>
+                <w:rFonts w:ascii="Cambria Math" w:eastAsiaTheme="minorEastAsia" w:hAnsi="Cambria Math" w:cs="Arial"/>
+                <w:sz w:val="24"/>
+                <w:szCs w:val="24"/>
+              </w:rPr>
+              <m:t>b</m:t>
+            </m:r>
+          </m:e>
+        </m:acc>
+      </m:oMath>
+      <w:r>
+        <w:rPr>
+          <w:rFonts w:ascii="Arial" w:eastAsiaTheme="minorEastAsia" w:hAnsi="Arial" w:cs="Arial" w:hint="cs"/>
+          <w:i/>
+          <w:sz w:val="24"/>
+          <w:szCs w:val="24"/>
+          <w:rtl/>
+        </w:rPr>
+        <w:t xml:space="preserve"> שתואר, מפצלת את המטריצה ל</w:t>
+      </w:r>
+      <w:r>
+        <w:rPr>
+          <w:rFonts w:ascii="Arial" w:eastAsiaTheme="minorEastAsia" w:hAnsi="Arial" w:cs="Arial" w:hint="cs"/>
+          <w:i/>
+          <w:sz w:val="24"/>
+          <w:szCs w:val="24"/>
+          <w:rtl/>
+        </w:rPr>
+        <w:t>אלכסונית וסכום המשולשות, ומשתמשת ב</w:t>
+      </w:r>
+      <w:r>
+        <w:rPr>
+          <w:rFonts w:ascii="Arial" w:eastAsiaTheme="minorEastAsia" w:hAnsi="Arial" w:cs="Arial" w:hint="cs"/>
+          <w:i/>
+          <w:sz w:val="24"/>
+          <w:szCs w:val="24"/>
+          <w:rtl/>
+        </w:rPr>
+        <w:t xml:space="preserve">מטריצה האלכסונית אחרי </w:t>
+      </w:r>
+      <w:r>
+        <w:rPr>
+          <w:rFonts w:ascii="Arial" w:eastAsiaTheme="minorEastAsia" w:hAnsi="Arial" w:cs="Arial" w:hint="cs"/>
+          <w:i/>
+          <w:sz w:val="24"/>
+          <w:szCs w:val="24"/>
+          <w:rtl/>
+        </w:rPr>
+        <w:t xml:space="preserve">היפוך לטובת לולאת </w:t>
+      </w:r>
+      <w:r>
+        <w:rPr>
+          <w:rFonts w:ascii="Arial" w:eastAsiaTheme="minorEastAsia" w:hAnsi="Arial" w:cs="Arial"/>
+          <w:i/>
+          <w:sz w:val="24"/>
+          <w:szCs w:val="24"/>
+        </w:rPr>
+        <w:t>while</w:t>
+      </w:r>
+      <w:r>
+        <w:rPr>
+          <w:rFonts w:ascii="Arial" w:eastAsiaTheme="minorEastAsia" w:hAnsi="Arial" w:cs="Arial" w:hint="cs"/>
+          <w:i/>
+          <w:sz w:val="24"/>
+          <w:szCs w:val="24"/>
+          <w:rtl/>
+        </w:rPr>
+        <w:t xml:space="preserve"> </w:t>
+      </w:r>
+      <w:r>
+        <w:rPr>
+          <w:rFonts w:ascii="Arial" w:eastAsiaTheme="minorEastAsia" w:hAnsi="Arial" w:cs="Arial" w:hint="cs"/>
+          <w:i/>
+          <w:sz w:val="24"/>
+          <w:szCs w:val="24"/>
+          <w:rtl/>
+        </w:rPr>
+        <w:t>בה מבוצע צעד היעקובי, נבדקת הקרבה בין מטריצת-החום הקודמת לחדשה</w:t>
+      </w:r>
+      <w:r>
+        <w:rPr>
+          <w:rFonts w:ascii="Arial" w:eastAsiaTheme="minorEastAsia" w:hAnsi="Arial" w:cs="Arial" w:hint="cs"/>
+          <w:i/>
+          <w:sz w:val="24"/>
+          <w:szCs w:val="24"/>
+          <w:rtl/>
+        </w:rPr>
+        <w:t xml:space="preserve">, ומעודכנת </w:t>
+      </w:r>
+      <w:r>
+        <w:rPr>
+          <w:rFonts w:ascii="Arial" w:eastAsiaTheme="minorEastAsia" w:hAnsi="Arial" w:cs="Arial" w:hint="cs"/>
+          <w:i/>
+          <w:sz w:val="24"/>
+          <w:szCs w:val="24"/>
+          <w:rtl/>
+        </w:rPr>
+        <w:t xml:space="preserve">המטריצה לקראת </w:t>
+      </w:r>
+      <w:proofErr w:type="spellStart"/>
+      <w:r>
+        <w:rPr>
+          <w:rFonts w:ascii="Arial" w:eastAsiaTheme="minorEastAsia" w:hAnsi="Arial" w:cs="Arial" w:hint="cs"/>
+          <w:i/>
+          <w:sz w:val="24"/>
+          <w:szCs w:val="24"/>
+          <w:rtl/>
+        </w:rPr>
+        <w:t>האיטרציה</w:t>
+      </w:r>
+      <w:proofErr w:type="spellEnd"/>
+      <w:r>
+        <w:rPr>
+          <w:rFonts w:ascii="Arial" w:eastAsiaTheme="minorEastAsia" w:hAnsi="Arial" w:cs="Arial" w:hint="cs"/>
+          <w:i/>
+          <w:sz w:val="24"/>
+          <w:szCs w:val="24"/>
+          <w:rtl/>
+        </w:rPr>
+        <w:t xml:space="preserve"> הבאה. כשתנאי הקרבה </w:t>
+      </w:r>
+      <w:r>
+        <w:rPr>
+          <w:rFonts w:ascii="Arial" w:eastAsiaTheme="minorEastAsia" w:hAnsi="Arial" w:cs="Arial" w:hint="cs"/>
+          <w:i/>
+          <w:sz w:val="24"/>
+          <w:szCs w:val="24"/>
+          <w:rtl/>
+        </w:rPr>
+        <w:t>מסופק, הפונקציה מחזירה את מטריצת-החום המעודכנת ל</w:t>
+      </w:r>
+      <w:r>
+        <w:rPr>
+          <w:rFonts w:ascii="Arial" w:eastAsiaTheme="minorEastAsia" w:hAnsi="Arial" w:cs="Arial" w:hint="cs"/>
+          <w:i/>
+          <w:sz w:val="24"/>
+          <w:szCs w:val="24"/>
+          <w:rtl/>
+        </w:rPr>
+        <w:t>מבנה.</w:t>
+      </w:r>
+    </w:p>
+    <w:p>
+      <w:pPr>
+        <w:spacing w:line="360" w:lineRule="auto"/>
+        <w:jc w:val="both"/>
+        <w:rPr>
+          <w:rFonts w:ascii="Arial" w:eastAsiaTheme="minorEastAsia" w:hAnsi="Arial" w:cs="Arial" w:hint="cs"/>
+          <w:i/>
+          <w:sz w:val="24"/>
+          <w:szCs w:val="24"/>
+          <w:rtl/>
+        </w:rPr>
+      </w:pPr>
+      <w:proofErr w:type="spellStart"/>
+      <w:r>
+        <w:rPr>
+          <w:rFonts w:ascii="Arial" w:eastAsiaTheme="minorEastAsia" w:hAnsi="Arial" w:cs="Arial"/>
+          <w:i/>
+          <w:sz w:val="24"/>
+          <w:szCs w:val="24"/>
+        </w:rPr>
+        <w:t>max_error_script</w:t>
+      </w:r>
+      <w:r>
+        <w:rPr>
+          <w:rFonts w:ascii="Arial" w:eastAsiaTheme="minorEastAsia" w:hAnsi="Arial" w:cs="Arial"/>
+          <w:i/>
+          <w:sz w:val="24"/>
+          <w:szCs w:val="24"/>
+        </w:rPr>
+        <w:t>.m</w:t>
+      </w:r>
+      <w:proofErr w:type="spellEnd"/>
+      <w:r>
+        <w:rPr>
+          <w:rFonts w:ascii="Arial" w:eastAsiaTheme="minorEastAsia" w:hAnsi="Arial" w:cs="Arial"/>
+          <w:i/>
+          <w:sz w:val="24"/>
+          <w:szCs w:val="24"/>
+        </w:rPr>
+        <w:t xml:space="preserve"> </w:t>
+      </w:r>
+      <w:r>
+        <w:rPr>
+          <w:rFonts w:ascii="Arial" w:eastAsiaTheme="minorEastAsia" w:hAnsi="Arial" w:cs="Arial" w:hint="cs"/>
+          <w:i/>
+          <w:sz w:val="24"/>
+          <w:szCs w:val="24"/>
+          <w:rtl/>
+        </w:rPr>
+        <w:t xml:space="preserve"> - </w:t>
+      </w:r>
+    </w:p>
+    <w:p>
+      <w:pPr>
+        <w:spacing w:line="360" w:lineRule="auto"/>
+        <w:jc w:val="both"/>
+        <w:rPr>
+          <w:rFonts w:ascii="Arial" w:eastAsiaTheme="minorEastAsia" w:hAnsi="Arial" w:cs="Arial"/>
+          <w:i/>
+          <w:sz w:val="24"/>
+          <w:szCs w:val="24"/>
+        </w:rPr>
+      </w:pPr>
+      <w:r>
+        <w:rPr>
+          <w:rFonts w:ascii="Arial" w:eastAsiaTheme="minorEastAsia" w:hAnsi="Arial" w:cs="Arial" w:hint="cs"/>
+          <w:i/>
+          <w:sz w:val="24"/>
+          <w:szCs w:val="24"/>
+          <w:rtl/>
+        </w:rPr>
+        <w:t>אקסל:</w:t>
+      </w:r>
+    </w:p>
+    <w:p>
+      <w:pPr>
+        <w:spacing w:line="360" w:lineRule="auto"/>
+        <w:jc w:val="both"/>
+        <w:rPr>
+          <w:rFonts w:ascii="Arial" w:eastAsiaTheme="minorEastAsia" w:hAnsi="Arial" w:cs="Arial"/>
+          <w:i/>
+          <w:sz w:val="24"/>
+          <w:szCs w:val="24"/>
+        </w:rPr>
+      </w:pPr>
+      <w:proofErr w:type="spellStart"/>
+      <w:r>
+        <w:rPr>
+          <w:rFonts w:ascii="Arial" w:eastAsiaTheme="minorEastAsia" w:hAnsi="Arial" w:cs="Arial"/>
+          <w:i/>
+          <w:sz w:val="24"/>
+          <w:szCs w:val="24"/>
+        </w:rPr>
+        <w:t>Heat_Calc_Results</w:t>
       </w:r>
       <w:proofErr w:type="spellEnd"/>
     </w:p>
@@ -6257,10 +8491,10 @@
         <w:spacing w:line="360" w:lineRule="auto"/>
         <w:jc w:val="both"/>
         <w:rPr>
-          <w:rFonts w:ascii="Arial" w:eastAsiaTheme="minorEastAsia" w:hAnsi="Arial" w:cs="Arial" w:hint="cs"/>
-          <w:sz w:val="24"/>
-          <w:szCs w:val="24"/>
-          <w:rtl/>
+          <w:rFonts w:ascii="Arial" w:eastAsiaTheme="minorEastAsia" w:hAnsi="Arial" w:cs="Arial"/>
+          <w:i/>
+          <w:sz w:val="24"/>
+          <w:szCs w:val="24"/>
         </w:rPr>
       </w:pPr>
     </w:p>
@@ -6273,8 +8507,18 @@
           <w:i/>
           <w:sz w:val="24"/>
           <w:szCs w:val="24"/>
-        </w:rPr>
-      </w:pPr>
+          <w:rtl/>
+        </w:rPr>
+      </w:pPr>
+      <w:r>
+        <w:rPr>
+          <w:rFonts w:ascii="Arial" w:eastAsiaTheme="minorEastAsia" w:hAnsi="Arial" w:cs="Arial"/>
+          <w:i/>
+          <w:sz w:val="24"/>
+          <w:szCs w:val="24"/>
+        </w:rPr>
+        <w:t>Heat_Calc_Results_200_matrices</w:t>
+      </w:r>
     </w:p>
     <w:p>
       <w:pPr>
@@ -6282,666 +8526,64 @@
         <w:jc w:val="both"/>
         <w:rPr>
           <w:rFonts w:ascii="Arial" w:eastAsiaTheme="minorEastAsia" w:hAnsi="Arial" w:cs="Arial"/>
-          <w:b/>
-          <w:bCs/>
-          <w:sz w:val="24"/>
-          <w:szCs w:val="24"/>
-          <w:u w:val="single"/>
-        </w:rPr>
-      </w:pPr>
+          <w:i/>
+          <w:sz w:val="24"/>
+          <w:szCs w:val="24"/>
+          <w:rtl/>
+        </w:rPr>
+      </w:pPr>
+      <w:r>
+        <w:rPr>
+          <w:rFonts w:ascii="Arial" w:eastAsiaTheme="minorEastAsia" w:hAnsi="Arial" w:cs="Arial" w:hint="cs"/>
+          <w:i/>
+          <w:sz w:val="24"/>
+          <w:szCs w:val="24"/>
+          <w:rtl/>
+        </w:rPr>
+        <w:t>קוב</w:t>
+      </w:r>
+      <w:r>
+        <w:rPr>
+          <w:rFonts w:ascii="Arial" w:eastAsiaTheme="minorEastAsia" w:hAnsi="Arial" w:cs="Arial" w:hint="cs"/>
+          <w:i/>
+          <w:sz w:val="24"/>
+          <w:szCs w:val="24"/>
+          <w:rtl/>
+        </w:rPr>
+        <w:t>צי-</w:t>
+      </w:r>
+      <w:r>
+        <w:rPr>
+          <w:rFonts w:ascii="Arial" w:eastAsiaTheme="minorEastAsia" w:hAnsi="Arial" w:cs="Arial"/>
+          <w:i/>
+          <w:sz w:val="24"/>
+          <w:szCs w:val="24"/>
+        </w:rPr>
+        <w:t>PDF</w:t>
+      </w:r>
     </w:p>
     <w:p>
       <w:pPr>
         <w:spacing w:line="360" w:lineRule="auto"/>
         <w:jc w:val="both"/>
         <w:rPr>
-          <w:rFonts w:ascii="Arial" w:eastAsiaTheme="minorEastAsia" w:hAnsi="Arial" w:cs="Arial"/>
-          <w:b/>
-          <w:bCs/>
-          <w:sz w:val="24"/>
-          <w:szCs w:val="24"/>
-          <w:u w:val="single"/>
-          <w:rtl/>
-        </w:rPr>
-      </w:pPr>
-      <w:r>
-        <w:rPr>
-          <w:rFonts w:ascii="Arial" w:eastAsiaTheme="minorEastAsia" w:hAnsi="Arial" w:cs="Arial"/>
-          <w:b/>
-          <w:bCs/>
-          <w:sz w:val="24"/>
-          <w:szCs w:val="24"/>
-          <w:u w:val="single"/>
-          <w:rtl/>
-        </w:rPr>
-        <w:t>השיטה הנומרית:</w:t>
-      </w:r>
-    </w:p>
-    <w:p>
-      <w:pPr>
-        <w:spacing w:line="360" w:lineRule="auto"/>
-        <w:jc w:val="both"/>
-        <w:rPr>
-          <w:rFonts w:ascii="Arial" w:eastAsiaTheme="minorEastAsia" w:hAnsi="Arial" w:cs="Arial"/>
-          <w:b/>
-          <w:bCs/>
-          <w:sz w:val="24"/>
-          <w:szCs w:val="24"/>
-          <w:u w:val="single"/>
-          <w:rtl/>
-        </w:rPr>
-      </w:pPr>
-      <w:r>
-        <w:rPr>
-          <w:rFonts w:ascii="Arial" w:eastAsiaTheme="minorEastAsia" w:hAnsi="Arial" w:cs="Arial"/>
-          <w:b/>
-          <w:bCs/>
-          <w:sz w:val="24"/>
-          <w:szCs w:val="24"/>
-          <w:u w:val="single"/>
-          <w:rtl/>
-        </w:rPr>
-        <w:t>תרשימי זרימה של הפונקציות ששימשו בפונקציה</w:t>
-      </w:r>
-      <w:r>
-        <w:rPr>
-          <w:rFonts w:ascii="Arial" w:eastAsiaTheme="minorEastAsia" w:hAnsi="Arial" w:cs="Arial" w:hint="cs"/>
-          <w:b/>
-          <w:bCs/>
-          <w:sz w:val="24"/>
-          <w:szCs w:val="24"/>
-          <w:u w:val="single"/>
-          <w:rtl/>
-        </w:rPr>
-        <w:t xml:space="preserve"> </w:t>
-      </w:r>
-      <w:proofErr w:type="spellStart"/>
-      <w:r>
-        <w:rPr>
-          <w:rFonts w:ascii="Arial" w:eastAsiaTheme="minorEastAsia" w:hAnsi="Arial" w:cs="Arial"/>
-          <w:b/>
-          <w:bCs/>
-          <w:sz w:val="24"/>
-          <w:szCs w:val="24"/>
-          <w:u w:val="single"/>
-        </w:rPr>
-        <w:t>Heat_Calc</w:t>
-      </w:r>
-      <w:proofErr w:type="spellEnd"/>
-      <w:r>
-        <w:rPr>
-          <w:rFonts w:ascii="Arial" w:eastAsiaTheme="minorEastAsia" w:hAnsi="Arial" w:cs="Arial"/>
-          <w:b/>
-          <w:bCs/>
-          <w:sz w:val="24"/>
-          <w:szCs w:val="24"/>
-          <w:u w:val="single"/>
-          <w:rtl/>
-        </w:rPr>
-        <w:t>:</w:t>
-      </w:r>
-    </w:p>
-    <w:p>
-      <w:pPr>
-        <w:spacing w:line="360" w:lineRule="auto"/>
-        <w:jc w:val="both"/>
-        <w:rPr>
-          <w:rFonts w:ascii="Arial" w:eastAsiaTheme="minorEastAsia" w:hAnsi="Arial" w:cs="Arial"/>
-          <w:b/>
-          <w:bCs/>
-          <w:sz w:val="24"/>
-          <w:szCs w:val="24"/>
-          <w:u w:val="single"/>
-          <w:rtl/>
-        </w:rPr>
-      </w:pPr>
-      <w:r>
-        <w:rPr>
-          <w:rFonts w:ascii="Arial" w:eastAsiaTheme="minorEastAsia" w:hAnsi="Arial" w:cs="Arial"/>
-          <w:b/>
-          <w:bCs/>
-          <w:sz w:val="24"/>
-          <w:szCs w:val="24"/>
-          <w:u w:val="single"/>
-          <w:rtl/>
-        </w:rPr>
-        <w:lastRenderedPageBreak/>
-        <w:t>תוצאות:</w:t>
-      </w:r>
-    </w:p>
-    <w:p>
-      <w:pPr>
-        <w:spacing w:line="360" w:lineRule="auto"/>
-        <w:jc w:val="both"/>
-        <w:rPr>
-          <w:rFonts w:ascii="Arial" w:eastAsiaTheme="minorEastAsia" w:hAnsi="Arial" w:cs="Arial"/>
-          <w:b/>
-          <w:bCs/>
-          <w:sz w:val="24"/>
-          <w:szCs w:val="24"/>
-          <w:u w:val="single"/>
-        </w:rPr>
-      </w:pPr>
-    </w:p>
-    <w:p>
-      <w:pPr>
-        <w:spacing w:line="360" w:lineRule="auto"/>
-        <w:jc w:val="both"/>
-        <w:rPr>
-          <w:rFonts w:ascii="Arial" w:eastAsiaTheme="minorEastAsia" w:hAnsi="Arial" w:cs="Arial"/>
-          <w:b/>
-          <w:bCs/>
-          <w:sz w:val="24"/>
-          <w:szCs w:val="24"/>
-          <w:u w:val="single"/>
-        </w:rPr>
-      </w:pPr>
-    </w:p>
-    <w:p>
-      <w:pPr>
-        <w:spacing w:line="360" w:lineRule="auto"/>
-        <w:jc w:val="both"/>
-        <w:rPr>
-          <w:rFonts w:ascii="Arial" w:eastAsiaTheme="minorEastAsia" w:hAnsi="Arial" w:cs="Arial"/>
-          <w:b/>
-          <w:bCs/>
-          <w:sz w:val="24"/>
-          <w:szCs w:val="24"/>
-          <w:u w:val="single"/>
-        </w:rPr>
-      </w:pPr>
-    </w:p>
-    <w:p>
-      <w:pPr>
-        <w:spacing w:line="360" w:lineRule="auto"/>
-        <w:jc w:val="both"/>
-        <w:rPr>
-          <w:rFonts w:ascii="Arial" w:eastAsiaTheme="minorEastAsia" w:hAnsi="Arial" w:cs="Arial"/>
-          <w:b/>
-          <w:bCs/>
-          <w:sz w:val="24"/>
-          <w:szCs w:val="24"/>
-          <w:u w:val="single"/>
-        </w:rPr>
-      </w:pPr>
-    </w:p>
-    <w:p>
-      <w:pPr>
-        <w:spacing w:line="360" w:lineRule="auto"/>
-        <w:jc w:val="both"/>
-        <w:rPr>
-          <w:rFonts w:ascii="Arial" w:eastAsiaTheme="minorEastAsia" w:hAnsi="Arial" w:cs="Arial"/>
-          <w:b/>
-          <w:bCs/>
-          <w:sz w:val="24"/>
-          <w:szCs w:val="24"/>
-          <w:u w:val="single"/>
-        </w:rPr>
-      </w:pPr>
-    </w:p>
-    <w:p>
-      <w:pPr>
-        <w:spacing w:line="360" w:lineRule="auto"/>
-        <w:jc w:val="both"/>
-        <w:rPr>
-          <w:rFonts w:ascii="Arial" w:eastAsiaTheme="minorEastAsia" w:hAnsi="Arial" w:cs="Arial"/>
-          <w:b/>
-          <w:bCs/>
-          <w:sz w:val="24"/>
-          <w:szCs w:val="24"/>
-          <w:u w:val="single"/>
-        </w:rPr>
-      </w:pPr>
-    </w:p>
-    <w:p>
-      <w:pPr>
-        <w:spacing w:line="360" w:lineRule="auto"/>
-        <w:jc w:val="both"/>
-        <w:rPr>
-          <w:rFonts w:ascii="Arial" w:eastAsiaTheme="minorEastAsia" w:hAnsi="Arial" w:cs="Arial"/>
-          <w:b/>
-          <w:bCs/>
-          <w:sz w:val="24"/>
-          <w:szCs w:val="24"/>
-          <w:u w:val="single"/>
-        </w:rPr>
-      </w:pPr>
-    </w:p>
-    <w:p>
-      <w:pPr>
-        <w:spacing w:line="360" w:lineRule="auto"/>
-        <w:jc w:val="both"/>
-        <w:rPr>
-          <w:rFonts w:ascii="Arial" w:eastAsiaTheme="minorEastAsia" w:hAnsi="Arial" w:cs="Arial"/>
-          <w:b/>
-          <w:bCs/>
-          <w:sz w:val="24"/>
-          <w:szCs w:val="24"/>
-          <w:u w:val="single"/>
-        </w:rPr>
-      </w:pPr>
-    </w:p>
-    <w:p>
-      <w:pPr>
-        <w:spacing w:line="360" w:lineRule="auto"/>
-        <w:jc w:val="both"/>
-        <w:rPr>
-          <w:rFonts w:ascii="Arial" w:eastAsiaTheme="minorEastAsia" w:hAnsi="Arial" w:cs="Arial"/>
-          <w:b/>
-          <w:bCs/>
-          <w:sz w:val="24"/>
-          <w:szCs w:val="24"/>
-          <w:u w:val="single"/>
-        </w:rPr>
-      </w:pPr>
-      <w:r>
-        <w:rPr>
-          <w:rFonts w:ascii="Arial" w:eastAsiaTheme="minorEastAsia" w:hAnsi="Arial" w:cs="Arial"/>
-          <w:b/>
-          <w:bCs/>
-          <w:sz w:val="24"/>
-          <w:szCs w:val="24"/>
-          <w:u w:val="single"/>
-          <w:rtl/>
-        </w:rPr>
-        <w:t>דיון ומסקנות:</w:t>
-      </w:r>
-    </w:p>
-    <w:p>
-      <w:pPr>
-        <w:spacing w:line="360" w:lineRule="auto"/>
-        <w:jc w:val="both"/>
-        <w:rPr>
-          <w:rFonts w:ascii="Arial" w:eastAsiaTheme="minorEastAsia" w:hAnsi="Arial" w:cs="Arial"/>
-          <w:i/>
-          <w:iCs/>
-          <w:sz w:val="24"/>
-          <w:szCs w:val="24"/>
-          <w:rtl/>
-        </w:rPr>
-      </w:pPr>
-    </w:p>
-    <w:p>
-      <w:pPr>
-        <w:spacing w:line="360" w:lineRule="auto"/>
-        <w:jc w:val="both"/>
-        <w:rPr>
-          <w:rFonts w:ascii="Arial" w:eastAsiaTheme="minorEastAsia" w:hAnsi="Arial" w:cs="Arial"/>
-          <w:i/>
-          <w:iCs/>
-          <w:sz w:val="24"/>
-          <w:szCs w:val="24"/>
-          <w:rtl/>
-        </w:rPr>
-      </w:pPr>
-    </w:p>
-    <w:p>
-      <w:pPr>
-        <w:spacing w:line="360" w:lineRule="auto"/>
-        <w:jc w:val="both"/>
-        <w:rPr>
-          <w:rFonts w:ascii="Arial" w:eastAsiaTheme="minorEastAsia" w:hAnsi="Arial" w:cs="Arial"/>
-          <w:i/>
-          <w:iCs/>
-          <w:sz w:val="24"/>
-          <w:szCs w:val="24"/>
-          <w:rtl/>
-        </w:rPr>
-      </w:pPr>
-    </w:p>
-    <w:p>
-      <w:pPr>
-        <w:spacing w:line="360" w:lineRule="auto"/>
-        <w:jc w:val="both"/>
-        <w:rPr>
-          <w:rFonts w:ascii="Arial" w:eastAsiaTheme="minorEastAsia" w:hAnsi="Arial" w:cs="Arial"/>
-          <w:i/>
-          <w:iCs/>
-          <w:sz w:val="24"/>
-          <w:szCs w:val="24"/>
-          <w:rtl/>
-        </w:rPr>
-      </w:pPr>
-    </w:p>
-    <w:p>
-      <w:pPr>
-        <w:spacing w:line="360" w:lineRule="auto"/>
-        <w:jc w:val="both"/>
-        <w:rPr>
-          <w:rFonts w:ascii="Arial" w:eastAsiaTheme="minorEastAsia" w:hAnsi="Arial" w:cs="Arial"/>
-          <w:i/>
-          <w:iCs/>
-          <w:sz w:val="24"/>
-          <w:szCs w:val="24"/>
-          <w:rtl/>
-        </w:rPr>
-      </w:pPr>
-    </w:p>
-    <w:p>
-      <w:pPr>
-        <w:spacing w:line="360" w:lineRule="auto"/>
-        <w:jc w:val="both"/>
-        <w:rPr>
-          <w:rFonts w:ascii="Arial" w:eastAsiaTheme="minorEastAsia" w:hAnsi="Arial" w:cs="Arial"/>
-          <w:i/>
-          <w:iCs/>
-          <w:sz w:val="24"/>
-          <w:szCs w:val="24"/>
-          <w:rtl/>
-        </w:rPr>
-      </w:pPr>
-    </w:p>
-    <w:p>
-      <w:pPr>
-        <w:spacing w:line="360" w:lineRule="auto"/>
-        <w:jc w:val="both"/>
-        <w:rPr>
-          <w:rFonts w:ascii="Arial" w:eastAsiaTheme="minorEastAsia" w:hAnsi="Arial" w:cs="Arial"/>
-          <w:i/>
-          <w:iCs/>
-          <w:sz w:val="24"/>
-          <w:szCs w:val="24"/>
-          <w:rtl/>
-        </w:rPr>
-      </w:pPr>
-    </w:p>
-    <w:p>
-      <w:pPr>
-        <w:spacing w:line="360" w:lineRule="auto"/>
-        <w:jc w:val="both"/>
-        <w:rPr>
-          <w:rFonts w:ascii="Arial" w:eastAsiaTheme="minorEastAsia" w:hAnsi="Arial" w:cs="Arial"/>
-          <w:i/>
-          <w:iCs/>
-          <w:sz w:val="24"/>
-          <w:szCs w:val="24"/>
-          <w:rtl/>
-        </w:rPr>
-      </w:pPr>
-    </w:p>
-    <w:p>
-      <w:pPr>
-        <w:spacing w:line="360" w:lineRule="auto"/>
-        <w:jc w:val="both"/>
-        <w:rPr>
-          <w:rFonts w:ascii="Arial" w:eastAsiaTheme="minorEastAsia" w:hAnsi="Arial" w:cs="Arial"/>
-          <w:i/>
-          <w:iCs/>
-          <w:sz w:val="24"/>
-          <w:szCs w:val="24"/>
-          <w:rtl/>
-        </w:rPr>
-      </w:pPr>
-    </w:p>
-    <w:p>
-      <w:pPr>
-        <w:spacing w:line="360" w:lineRule="auto"/>
-        <w:jc w:val="both"/>
-        <w:rPr>
-          <w:rFonts w:ascii="Arial" w:eastAsiaTheme="minorEastAsia" w:hAnsi="Arial" w:cs="Arial"/>
-          <w:b/>
-          <w:bCs/>
-          <w:sz w:val="24"/>
-          <w:szCs w:val="24"/>
-          <w:u w:val="single"/>
-          <w:rtl/>
-        </w:rPr>
-      </w:pPr>
-    </w:p>
-    <w:p>
-      <w:pPr>
-        <w:spacing w:line="360" w:lineRule="auto"/>
-        <w:jc w:val="both"/>
-        <w:rPr>
-          <w:rFonts w:ascii="Arial" w:eastAsiaTheme="minorEastAsia" w:hAnsi="Arial" w:cs="Arial"/>
-          <w:b/>
-          <w:bCs/>
-          <w:sz w:val="24"/>
-          <w:szCs w:val="24"/>
-          <w:u w:val="single"/>
-          <w:rtl/>
-        </w:rPr>
-      </w:pPr>
-    </w:p>
-    <w:p>
-      <w:pPr>
-        <w:spacing w:line="360" w:lineRule="auto"/>
-        <w:jc w:val="both"/>
-        <w:rPr>
-          <w:rFonts w:ascii="Arial" w:eastAsiaTheme="minorEastAsia" w:hAnsi="Arial" w:cs="Arial"/>
-          <w:b/>
-          <w:bCs/>
-          <w:sz w:val="24"/>
-          <w:szCs w:val="24"/>
-          <w:u w:val="single"/>
-          <w:rtl/>
-        </w:rPr>
-      </w:pPr>
-    </w:p>
-    <w:p>
-      <w:pPr>
-        <w:spacing w:line="360" w:lineRule="auto"/>
-        <w:jc w:val="both"/>
-        <w:rPr>
-          <w:rFonts w:ascii="Arial" w:eastAsiaTheme="minorEastAsia" w:hAnsi="Arial" w:cs="Arial"/>
-          <w:b/>
-          <w:bCs/>
-          <w:sz w:val="24"/>
-          <w:szCs w:val="24"/>
-          <w:u w:val="single"/>
-          <w:rtl/>
-        </w:rPr>
-      </w:pPr>
-    </w:p>
-    <w:p>
-      <w:pPr>
-        <w:spacing w:line="360" w:lineRule="auto"/>
-        <w:jc w:val="both"/>
-        <w:rPr>
-          <w:rFonts w:ascii="Arial" w:eastAsiaTheme="minorEastAsia" w:hAnsi="Arial" w:cs="Arial"/>
-          <w:b/>
-          <w:bCs/>
-          <w:sz w:val="24"/>
-          <w:szCs w:val="24"/>
-          <w:u w:val="single"/>
-          <w:rtl/>
-        </w:rPr>
-      </w:pPr>
-    </w:p>
-    <w:p>
-      <w:pPr>
-        <w:spacing w:line="360" w:lineRule="auto"/>
-        <w:jc w:val="both"/>
-        <w:rPr>
-          <w:rFonts w:ascii="Arial" w:eastAsiaTheme="minorEastAsia" w:hAnsi="Arial" w:cs="Arial"/>
-          <w:b/>
-          <w:bCs/>
-          <w:sz w:val="24"/>
-          <w:szCs w:val="24"/>
-          <w:u w:val="single"/>
-          <w:rtl/>
-        </w:rPr>
-      </w:pPr>
-    </w:p>
-    <w:p>
-      <w:pPr>
-        <w:spacing w:line="360" w:lineRule="auto"/>
-        <w:jc w:val="both"/>
-        <w:rPr>
-          <w:rFonts w:ascii="Arial" w:eastAsiaTheme="minorEastAsia" w:hAnsi="Arial" w:cs="Arial"/>
-          <w:b/>
-          <w:bCs/>
-          <w:sz w:val="24"/>
-          <w:szCs w:val="24"/>
-          <w:u w:val="single"/>
-          <w:rtl/>
-        </w:rPr>
-      </w:pPr>
-    </w:p>
-    <w:p>
-      <w:pPr>
-        <w:spacing w:line="360" w:lineRule="auto"/>
-        <w:jc w:val="both"/>
-        <w:rPr>
-          <w:rFonts w:ascii="Arial" w:eastAsiaTheme="minorEastAsia" w:hAnsi="Arial" w:cs="Arial"/>
-          <w:b/>
-          <w:bCs/>
-          <w:sz w:val="24"/>
-          <w:szCs w:val="24"/>
-          <w:u w:val="single"/>
-          <w:rtl/>
-        </w:rPr>
-      </w:pPr>
-    </w:p>
-    <w:p>
-      <w:pPr>
-        <w:spacing w:line="360" w:lineRule="auto"/>
-        <w:jc w:val="both"/>
-        <w:rPr>
-          <w:rFonts w:ascii="Arial" w:eastAsiaTheme="minorEastAsia" w:hAnsi="Arial" w:cs="Arial"/>
-          <w:b/>
-          <w:bCs/>
-          <w:sz w:val="24"/>
-          <w:szCs w:val="24"/>
-          <w:u w:val="single"/>
-        </w:rPr>
-      </w:pPr>
-    </w:p>
-    <w:p>
-      <w:pPr>
-        <w:spacing w:line="360" w:lineRule="auto"/>
-        <w:jc w:val="both"/>
-        <w:rPr>
-          <w:rFonts w:ascii="Arial" w:eastAsiaTheme="minorEastAsia" w:hAnsi="Arial" w:cs="Arial"/>
-          <w:b/>
-          <w:bCs/>
-          <w:sz w:val="24"/>
-          <w:szCs w:val="24"/>
-          <w:u w:val="single"/>
-        </w:rPr>
-      </w:pPr>
-    </w:p>
-    <w:p>
-      <w:pPr>
-        <w:spacing w:line="360" w:lineRule="auto"/>
-        <w:jc w:val="both"/>
-        <w:rPr>
-          <w:rFonts w:ascii="Arial" w:eastAsiaTheme="minorEastAsia" w:hAnsi="Arial" w:cs="Arial"/>
-          <w:b/>
-          <w:bCs/>
-          <w:sz w:val="24"/>
-          <w:szCs w:val="24"/>
-          <w:u w:val="single"/>
-        </w:rPr>
-      </w:pPr>
-    </w:p>
-    <w:p>
-      <w:pPr>
-        <w:spacing w:line="360" w:lineRule="auto"/>
-        <w:jc w:val="both"/>
-        <w:rPr>
-          <w:rFonts w:ascii="Arial" w:eastAsiaTheme="minorEastAsia" w:hAnsi="Arial" w:cs="Arial"/>
-          <w:b/>
-          <w:bCs/>
-          <w:sz w:val="24"/>
-          <w:szCs w:val="24"/>
-          <w:u w:val="single"/>
-        </w:rPr>
-      </w:pPr>
-    </w:p>
-    <w:p>
-      <w:pPr>
-        <w:spacing w:line="360" w:lineRule="auto"/>
-        <w:jc w:val="both"/>
-        <w:rPr>
-          <w:rFonts w:ascii="Arial" w:eastAsiaTheme="minorEastAsia" w:hAnsi="Arial" w:cs="Arial"/>
-          <w:b/>
-          <w:bCs/>
-          <w:sz w:val="24"/>
-          <w:szCs w:val="24"/>
-          <w:u w:val="single"/>
-        </w:rPr>
-      </w:pPr>
-    </w:p>
-    <w:p>
-      <w:pPr>
-        <w:spacing w:line="360" w:lineRule="auto"/>
-        <w:jc w:val="both"/>
-        <w:rPr>
-          <w:rFonts w:ascii="Arial" w:eastAsiaTheme="minorEastAsia" w:hAnsi="Arial" w:cs="Arial"/>
-          <w:b/>
-          <w:bCs/>
-          <w:sz w:val="24"/>
-          <w:szCs w:val="24"/>
-          <w:u w:val="single"/>
-        </w:rPr>
-      </w:pPr>
-    </w:p>
-    <w:p>
-      <w:pPr>
-        <w:spacing w:line="360" w:lineRule="auto"/>
-        <w:jc w:val="both"/>
-        <w:rPr>
-          <w:rFonts w:ascii="Arial" w:eastAsiaTheme="minorEastAsia" w:hAnsi="Arial" w:cs="Arial"/>
-          <w:b/>
-          <w:bCs/>
-          <w:sz w:val="24"/>
-          <w:szCs w:val="24"/>
-          <w:u w:val="single"/>
-        </w:rPr>
-      </w:pPr>
-    </w:p>
-    <w:p>
-      <w:pPr>
-        <w:spacing w:line="360" w:lineRule="auto"/>
-        <w:jc w:val="both"/>
-        <w:rPr>
-          <w:rFonts w:ascii="Arial" w:eastAsiaTheme="minorEastAsia" w:hAnsi="Arial" w:cs="Arial"/>
-          <w:b/>
-          <w:bCs/>
-          <w:sz w:val="24"/>
-          <w:szCs w:val="24"/>
-          <w:u w:val="single"/>
-        </w:rPr>
-      </w:pPr>
-    </w:p>
-    <w:p>
-      <w:pPr>
-        <w:spacing w:line="360" w:lineRule="auto"/>
-        <w:jc w:val="both"/>
-        <w:rPr>
-          <w:rFonts w:ascii="Arial" w:eastAsiaTheme="minorEastAsia" w:hAnsi="Arial" w:cs="Arial"/>
-          <w:b/>
-          <w:bCs/>
-          <w:sz w:val="24"/>
-          <w:szCs w:val="24"/>
-          <w:u w:val="single"/>
-        </w:rPr>
-      </w:pPr>
-      <w:r>
-        <w:rPr>
-          <w:rFonts w:ascii="Arial" w:eastAsiaTheme="minorEastAsia" w:hAnsi="Arial" w:cs="Arial"/>
-          <w:b/>
-          <w:bCs/>
-          <w:sz w:val="24"/>
-          <w:szCs w:val="24"/>
-          <w:u w:val="single"/>
-          <w:rtl/>
-        </w:rPr>
-        <w:t>רשימת קבצים:</w:t>
-      </w:r>
-    </w:p>
-    <w:p>
-      <w:pPr>
-        <w:spacing w:line="360" w:lineRule="auto"/>
-        <w:jc w:val="both"/>
-        <w:rPr>
-          <w:rFonts w:ascii="Arial" w:eastAsiaTheme="minorEastAsia" w:hAnsi="Arial" w:cs="Arial"/>
-          <w:i/>
-          <w:sz w:val="24"/>
-          <w:szCs w:val="24"/>
-        </w:rPr>
-      </w:pPr>
+          <w:rFonts w:ascii="Arial" w:eastAsiaTheme="minorEastAsia" w:hAnsi="Arial" w:cs="Arial" w:hint="cs"/>
+          <w:i/>
+          <w:sz w:val="24"/>
+          <w:szCs w:val="24"/>
+          <w:rtl/>
+        </w:rPr>
+      </w:pPr>
+      <w:r>
+        <w:rPr>
+          <w:rFonts w:ascii="Arial" w:eastAsiaTheme="minorEastAsia" w:hAnsi="Arial" w:cs="Arial" w:hint="cs"/>
+          <w:i/>
+          <w:sz w:val="24"/>
+          <w:szCs w:val="24"/>
+          <w:rtl/>
+        </w:rPr>
+        <w:t>חוברת מלווה</w:t>
+      </w:r>
     </w:p>
     <w:p>
       <w:pPr>
@@ -9030,7 +10672,7 @@
       </w:pPr>
     </w:p>
     <w:sectPr>
-      <w:headerReference w:type="default" r:id="rId11"/>
+      <w:headerReference w:type="default" r:id="rId13"/>
       <w:pgSz w:w="11906" w:h="16838"/>
       <w:pgMar w:top="1440" w:right="1800" w:bottom="1440" w:left="1800" w:header="567" w:footer="567" w:gutter="0"/>
       <w:cols w:space="708"/>
@@ -9248,6 +10890,129 @@
     </w:pPr>
   </w:p>
 </w:hdr>
+</file>
+
+<file path=word/numbering.xml><?xml version="1.0" encoding="utf-8"?>
+<w:numbering xmlns:wpc="http://schemas.microsoft.com/office/word/2010/wordprocessingCanvas" xmlns:cx="http://schemas.microsoft.com/office/drawing/2014/chartex" xmlns:cx1="http://schemas.microsoft.com/office/drawing/2015/9/8/chartex" xmlns:cx2="http://schemas.microsoft.com/office/drawing/2015/10/21/chartex" xmlns:cx3="http://schemas.microsoft.com/office/drawing/2016/5/9/chartex" xmlns:cx4="http://schemas.microsoft.com/office/drawing/2016/5/10/chartex" xmlns:cx5="http://schemas.microsoft.com/office/drawing/2016/5/11/chartex" xmlns:cx6="http://schemas.microsoft.com/office/drawing/2016/5/12/chartex" xmlns:cx7="http://schemas.microsoft.com/office/drawing/2016/5/13/chartex" xmlns:cx8="http://schemas.microsoft.com/office/drawing/2016/5/14/chartex" xmlns:mc="http://schemas.openxmlformats.org/markup-compatibility/2006" xmlns:aink="http://schemas.microsoft.com/office/drawing/2016/ink" xmlns:am3d="http://schemas.microsoft.com/office/drawing/2017/model3d" xmlns:o="urn:schemas-microsoft-com:office:office" xmlns:oel="http://schemas.microsoft.com/office/2019/extlst" xmlns:r="http://schemas.openxmlformats.org/officeDocument/2006/relationships" xmlns:m="http://schemas.openxmlformats.org/officeDocument/2006/math" xmlns:v="urn:schemas-microsoft-com:vml" xmlns:wp14="http://schemas.microsoft.com/office/word/2010/wordprocessingDrawing" xmlns:wp="http://schemas.openxmlformats.org/drawingml/2006/wordprocessingDrawing" xmlns:w10="urn:schemas-microsoft-com:office:word" xmlns:w="http://schemas.openxmlformats.org/wordprocessingml/2006/main" xmlns:w14="http://schemas.microsoft.com/office/word/2010/wordml" xmlns:w15="http://schemas.microsoft.com/office/word/2012/wordml" xmlns:w16cex="http://schemas.microsoft.com/office/word/2018/wordml/cex" xmlns:w16cid="http://schemas.microsoft.com/office/word/2016/wordml/cid" xmlns:w16="http://schemas.microsoft.com/office/word/2018/wordml" xmlns:w16du="http://schemas.microsoft.com/office/word/2023/wordml/word16du" xmlns:w16sdtdh="http://schemas.microsoft.com/office/word/2020/wordml/sdtdatahash" xmlns:w16sdtfl="http://schemas.microsoft.com/office/word/2024/wordml/sdtformatlock" xmlns:w16se="http://schemas.microsoft.com/office/word/2015/wordml/symex" xmlns:wpg="http://schemas.microsoft.com/office/word/2010/wordprocessingGroup" xmlns:wpi="http://schemas.microsoft.com/office/word/2010/wordprocessingInk" xmlns:wne="http://schemas.microsoft.com/office/word/2006/wordml" xmlns:wps="http://schemas.microsoft.com/office/word/2010/wordprocessingShape" mc:Ignorable="w14 w15 w16se w16cid w16 w16cex w16sdtdh w16sdtfl w16du wp14">
+  <w:abstractNum w:abstractNumId="0" w15:restartNumberingAfterBreak="0">
+    <w:nsid w:val="7D092555"/>
+    <w:multiLevelType w:val="hybridMultilevel"/>
+    <w:tmpl w:val="2468005C"/>
+    <w:lvl w:ilvl="0" w:tplc="59A81522">
+      <w:numFmt w:val="bullet"/>
+      <w:lvlText w:val=""/>
+      <w:lvlJc w:val="left"/>
+      <w:pPr>
+        <w:ind w:left="720" w:hanging="360"/>
+      </w:pPr>
+      <w:rPr>
+        <w:rFonts w:ascii="Symbol" w:eastAsiaTheme="minorEastAsia" w:hAnsi="Symbol" w:cs="Arial" w:hint="default"/>
+        <w:b w:val="0"/>
+        <w:i/>
+        <w:u w:val="none"/>
+      </w:rPr>
+    </w:lvl>
+    <w:lvl w:ilvl="1" w:tplc="10000003" w:tentative="1">
+      <w:start w:val="1"/>
+      <w:numFmt w:val="bullet"/>
+      <w:lvlText w:val="o"/>
+      <w:lvlJc w:val="left"/>
+      <w:pPr>
+        <w:ind w:left="1440" w:hanging="360"/>
+      </w:pPr>
+      <w:rPr>
+        <w:rFonts w:ascii="Courier New" w:hAnsi="Courier New" w:cs="Courier New" w:hint="default"/>
+      </w:rPr>
+    </w:lvl>
+    <w:lvl w:ilvl="2" w:tplc="10000005" w:tentative="1">
+      <w:start w:val="1"/>
+      <w:numFmt w:val="bullet"/>
+      <w:lvlText w:val=""/>
+      <w:lvlJc w:val="left"/>
+      <w:pPr>
+        <w:ind w:left="2160" w:hanging="360"/>
+      </w:pPr>
+      <w:rPr>
+        <w:rFonts w:ascii="Wingdings" w:hAnsi="Wingdings" w:hint="default"/>
+      </w:rPr>
+    </w:lvl>
+    <w:lvl w:ilvl="3" w:tplc="10000001" w:tentative="1">
+      <w:start w:val="1"/>
+      <w:numFmt w:val="bullet"/>
+      <w:lvlText w:val=""/>
+      <w:lvlJc w:val="left"/>
+      <w:pPr>
+        <w:ind w:left="2880" w:hanging="360"/>
+      </w:pPr>
+      <w:rPr>
+        <w:rFonts w:ascii="Symbol" w:hAnsi="Symbol" w:hint="default"/>
+      </w:rPr>
+    </w:lvl>
+    <w:lvl w:ilvl="4" w:tplc="10000003" w:tentative="1">
+      <w:start w:val="1"/>
+      <w:numFmt w:val="bullet"/>
+      <w:lvlText w:val="o"/>
+      <w:lvlJc w:val="left"/>
+      <w:pPr>
+        <w:ind w:left="3600" w:hanging="360"/>
+      </w:pPr>
+      <w:rPr>
+        <w:rFonts w:ascii="Courier New" w:hAnsi="Courier New" w:cs="Courier New" w:hint="default"/>
+      </w:rPr>
+    </w:lvl>
+    <w:lvl w:ilvl="5" w:tplc="10000005" w:tentative="1">
+      <w:start w:val="1"/>
+      <w:numFmt w:val="bullet"/>
+      <w:lvlText w:val=""/>
+      <w:lvlJc w:val="left"/>
+      <w:pPr>
+        <w:ind w:left="4320" w:hanging="360"/>
+      </w:pPr>
+      <w:rPr>
+        <w:rFonts w:ascii="Wingdings" w:hAnsi="Wingdings" w:hint="default"/>
+      </w:rPr>
+    </w:lvl>
+    <w:lvl w:ilvl="6" w:tplc="10000001" w:tentative="1">
+      <w:start w:val="1"/>
+      <w:numFmt w:val="bullet"/>
+      <w:lvlText w:val=""/>
+      <w:lvlJc w:val="left"/>
+      <w:pPr>
+        <w:ind w:left="5040" w:hanging="360"/>
+      </w:pPr>
+      <w:rPr>
+        <w:rFonts w:ascii="Symbol" w:hAnsi="Symbol" w:hint="default"/>
+      </w:rPr>
+    </w:lvl>
+    <w:lvl w:ilvl="7" w:tplc="10000003" w:tentative="1">
+      <w:start w:val="1"/>
+      <w:numFmt w:val="bullet"/>
+      <w:lvlText w:val="o"/>
+      <w:lvlJc w:val="left"/>
+      <w:pPr>
+        <w:ind w:left="5760" w:hanging="360"/>
+      </w:pPr>
+      <w:rPr>
+        <w:rFonts w:ascii="Courier New" w:hAnsi="Courier New" w:cs="Courier New" w:hint="default"/>
+      </w:rPr>
+    </w:lvl>
+    <w:lvl w:ilvl="8" w:tplc="10000005" w:tentative="1">
+      <w:start w:val="1"/>
+      <w:numFmt w:val="bullet"/>
+      <w:lvlText w:val=""/>
+      <w:lvlJc w:val="left"/>
+      <w:pPr>
+        <w:ind w:left="6480" w:hanging="360"/>
+      </w:pPr>
+      <w:rPr>
+        <w:rFonts w:ascii="Wingdings" w:hAnsi="Wingdings" w:hint="default"/>
+      </w:rPr>
+    </w:lvl>
+  </w:abstractNum>
+  <w:num w:numId="1" w16cid:durableId="857239643">
+    <w:abstractNumId w:val="0"/>
+  </w:num>
+</w:numbering>
 </file>
 
 <file path=word/styles.xml><?xml version="1.0" encoding="utf-8"?>

</xml_diff>